<commit_message>
DragHandler güncellendi.Artık her Item kendi resim alanı ile drag yapılabiliyor
</commit_message>
<xml_diff>
--- a/BugListesi.docx
+++ b/BugListesi.docx
@@ -1,6 +1,6 @@
 
 <file path=word/document.xml><?xml version="1.0" encoding="utf-8"?>
-<w:document xmlns:wpc="http://schemas.microsoft.com/office/word/2010/wordprocessingCanvas" xmlns:cx="http://schemas.microsoft.com/office/drawing/2014/chartex" xmlns:cx1="http://schemas.microsoft.com/office/drawing/2015/9/8/chartex" xmlns:cx2="http://schemas.microsoft.com/office/drawing/2015/10/21/chartex" xmlns:cx3="http://schemas.microsoft.com/office/drawing/2016/5/9/chartex" xmlns:cx4="http://schemas.microsoft.com/office/drawing/2016/5/10/chartex" xmlns:cx5="http://schemas.microsoft.com/office/drawing/2016/5/11/chartex" xmlns:cx6="http://schemas.microsoft.com/office/drawing/2016/5/12/chartex" xmlns:cx7="http://schemas.microsoft.com/office/drawing/2016/5/13/chartex" xmlns:cx8="http://schemas.microsoft.com/office/drawing/2016/5/14/chartex" xmlns:mc="http://schemas.openxmlformats.org/markup-compatibility/2006" xmlns:aink="http://schemas.microsoft.com/office/drawing/2016/ink" xmlns:am3d="http://schemas.microsoft.com/office/drawing/2017/model3d" xmlns:o="urn:schemas-microsoft-com:office:office" xmlns:oel="http://schemas.microsoft.com/office/2019/extlst" xmlns:r="http://schemas.openxmlformats.org/officeDocument/2006/relationships" xmlns:m="http://schemas.openxmlformats.org/officeDocument/2006/math" xmlns:v="urn:schemas-microsoft-com:vml" xmlns:wp14="http://schemas.microsoft.com/office/word/2010/wordprocessingDrawing" xmlns:wp="http://schemas.openxmlformats.org/drawingml/2006/wordprocessingDrawing" xmlns:w10="urn:schemas-microsoft-com:office:word" xmlns:w="http://schemas.openxmlformats.org/wordprocessingml/2006/main" xmlns:w14="http://schemas.microsoft.com/office/word/2010/wordml" xmlns:w15="http://schemas.microsoft.com/office/word/2012/wordml" xmlns:w16cex="http://schemas.microsoft.com/office/word/2018/wordml/cex" xmlns:w16cid="http://schemas.microsoft.com/office/word/2016/wordml/cid" xmlns:w16="http://schemas.microsoft.com/office/word/2018/wordml" xmlns:w16du="http://schemas.microsoft.com/office/word/2023/wordml/word16du" xmlns:w16sdtdh="http://schemas.microsoft.com/office/word/2020/wordml/sdtdatahash" xmlns:w16sdtfl="http://schemas.microsoft.com/office/word/2024/wordml/sdtformatlock" xmlns:w16se="http://schemas.microsoft.com/office/word/2015/wordml/symex" xmlns:wpg="http://schemas.microsoft.com/office/word/2010/wordprocessingGroup" xmlns:wpi="http://schemas.microsoft.com/office/word/2010/wordprocessingInk" xmlns:wne="http://schemas.microsoft.com/office/word/2006/wordml" xmlns:wps="http://schemas.microsoft.com/office/word/2010/wordprocessingShape" mc:Ignorable="w14 w15 w16se w16cid w16 w16cex w16sdtdh w16sdtfl w16du wp14">
+<w:document xmlns:wpc="http://schemas.microsoft.com/office/word/2010/wordprocessingCanvas" xmlns:cx="http://schemas.microsoft.com/office/drawing/2014/chartex" xmlns:cx1="http://schemas.microsoft.com/office/drawing/2015/9/8/chartex" xmlns:cx2="http://schemas.microsoft.com/office/drawing/2015/10/21/chartex" xmlns:cx3="http://schemas.microsoft.com/office/drawing/2016/5/9/chartex" xmlns:cx4="http://schemas.microsoft.com/office/drawing/2016/5/10/chartex" xmlns:cx5="http://schemas.microsoft.com/office/drawing/2016/5/11/chartex" xmlns:cx6="http://schemas.microsoft.com/office/drawing/2016/5/12/chartex" xmlns:cx7="http://schemas.microsoft.com/office/drawing/2016/5/13/chartex" xmlns:cx8="http://schemas.microsoft.com/office/drawing/2016/5/14/chartex" xmlns:mc="http://schemas.openxmlformats.org/markup-compatibility/2006" xmlns:aink="http://schemas.microsoft.com/office/drawing/2016/ink" xmlns:am3d="http://schemas.microsoft.com/office/drawing/2017/model3d" xmlns:o="urn:schemas-microsoft-com:office:office" xmlns:r="http://schemas.openxmlformats.org/officeDocument/2006/relationships" xmlns:m="http://schemas.openxmlformats.org/officeDocument/2006/math" xmlns:v="urn:schemas-microsoft-com:vml" xmlns:wp14="http://schemas.microsoft.com/office/word/2010/wordprocessingDrawing" xmlns:wp="http://schemas.openxmlformats.org/drawingml/2006/wordprocessingDrawing" xmlns:w10="urn:schemas-microsoft-com:office:word" xmlns:w="http://schemas.openxmlformats.org/wordprocessingml/2006/main" xmlns:w14="http://schemas.microsoft.com/office/word/2010/wordml" xmlns:w15="http://schemas.microsoft.com/office/word/2012/wordml" xmlns:w16cex="http://schemas.microsoft.com/office/word/2018/wordml/cex" xmlns:w16cid="http://schemas.microsoft.com/office/word/2016/wordml/cid" xmlns:w16="http://schemas.microsoft.com/office/word/2018/wordml" xmlns:w16sdtdh="http://schemas.microsoft.com/office/word/2020/wordml/sdtdatahash" xmlns:w16se="http://schemas.microsoft.com/office/word/2015/wordml/symex" xmlns:wpg="http://schemas.microsoft.com/office/word/2010/wordprocessingGroup" xmlns:wpi="http://schemas.microsoft.com/office/word/2010/wordprocessingInk" xmlns:wne="http://schemas.microsoft.com/office/word/2006/wordml" xmlns:wps="http://schemas.microsoft.com/office/word/2010/wordprocessingShape" mc:Ignorable="w14 w15 w16se w16cid w16 w16cex w16sdtdh wp14">
   <w:body>
     <w:p>
       <w:pPr>
@@ -10,7 +10,39 @@
         </w:numPr>
       </w:pPr>
       <w:r>
-        <w:t>Dolap içerisinde olan Item(örn:Elma) dışarıda kaldığında mevcut panel'in dışında yer aldığı için ekran geçişi yaptığımda kaybolmuyor onun panel'e geçmesi gerekiyor</w:t>
+        <w:t xml:space="preserve">Dolap içerisinde olan </w:t>
+      </w:r>
+      <w:proofErr w:type="spellStart"/>
+      <w:r>
+        <w:t>Item</w:t>
+      </w:r>
+      <w:proofErr w:type="spellEnd"/>
+      <w:r>
+        <w:t>(</w:t>
+      </w:r>
+      <w:proofErr w:type="spellStart"/>
+      <w:r>
+        <w:t>örn:Elma</w:t>
+      </w:r>
+      <w:proofErr w:type="spellEnd"/>
+      <w:r>
+        <w:t xml:space="preserve">) dışarıda kaldığında mevcut </w:t>
+      </w:r>
+      <w:proofErr w:type="spellStart"/>
+      <w:r>
+        <w:t>panel'in</w:t>
+      </w:r>
+      <w:proofErr w:type="spellEnd"/>
+      <w:r>
+        <w:t xml:space="preserve"> dışında yer aldığı için ekran geçişi yaptığımda kaybolmuyor onun </w:t>
+      </w:r>
+      <w:proofErr w:type="spellStart"/>
+      <w:r>
+        <w:t>panel'e</w:t>
+      </w:r>
+      <w:proofErr w:type="spellEnd"/>
+      <w:r>
+        <w:t xml:space="preserve"> geçmesi gerekiyor</w:t>
       </w:r>
     </w:p>
     <w:p/>
@@ -21,12 +53,71 @@
           <w:numId w:val="1"/>
         </w:numPr>
       </w:pPr>
-      <w:r>
-        <w:t>Itemların DragHandler'ı click yapılan alan resmin dışındada alıyor. BoxCollider' alanı üzerinden Drag yapabilmesi şeklinde güncelleme yapılacak DragHandler.cs dosyasında</w:t>
+      <w:proofErr w:type="spellStart"/>
+      <w:r>
+        <w:t>Itemların</w:t>
+      </w:r>
+      <w:proofErr w:type="spellEnd"/>
+      <w:r>
+        <w:t xml:space="preserve"> </w:t>
+      </w:r>
+      <w:proofErr w:type="spellStart"/>
+      <w:r>
+        <w:t>DragHandler'ı</w:t>
+      </w:r>
+      <w:proofErr w:type="spellEnd"/>
+      <w:r>
+        <w:t xml:space="preserve"> </w:t>
+      </w:r>
+      <w:proofErr w:type="spellStart"/>
+      <w:r>
+        <w:t>click</w:t>
+      </w:r>
+      <w:proofErr w:type="spellEnd"/>
+      <w:r>
+        <w:t xml:space="preserve"> yapılan alan resmin </w:t>
+      </w:r>
+      <w:proofErr w:type="spellStart"/>
+      <w:r>
+        <w:t>dışındada</w:t>
+      </w:r>
+      <w:proofErr w:type="spellEnd"/>
+      <w:r>
+        <w:t xml:space="preserve"> alıyor. </w:t>
+      </w:r>
+      <w:proofErr w:type="spellStart"/>
+      <w:r>
+        <w:t>BoxCollider</w:t>
+      </w:r>
+      <w:proofErr w:type="spellEnd"/>
+      <w:r>
+        <w:t xml:space="preserve">' alanı üzerinden </w:t>
+      </w:r>
+      <w:proofErr w:type="spellStart"/>
+      <w:r>
+        <w:t>Drag</w:t>
+      </w:r>
+      <w:proofErr w:type="spellEnd"/>
+      <w:r>
+        <w:t xml:space="preserve"> yapabilmesi şeklinde güncelleme yapılacak </w:t>
+      </w:r>
+      <w:proofErr w:type="spellStart"/>
+      <w:r>
+        <w:t>DragHandler.cs</w:t>
+      </w:r>
+      <w:proofErr w:type="spellEnd"/>
+      <w:r>
+        <w:t xml:space="preserve"> dosyasında</w:t>
       </w:r>
     </w:p>
     <w:p/>
     <w:sectPr>
+      <w:headerReference w:type="even" r:id="rId7"/>
+      <w:headerReference w:type="default" r:id="rId8"/>
+      <w:footerReference w:type="even" r:id="rId9"/>
+      <w:footerReference w:type="default" r:id="rId10"/>
+      <w:headerReference w:type="first" r:id="rId11"/>
+      <w:footerReference w:type="first" r:id="rId12"/>
       <w:pgSz w:w="12240" w:h="15840"/>
       <w:pgMar w:top="1440" w:right="1440" w:bottom="1440" w:left="1440" w:header="708" w:footer="708" w:gutter="0"/>
       <w:cols w:space="708"/>
@@ -36,8 +127,158 @@
 </w:document>
 </file>
 
+<file path=word/endnotes.xml><?xml version="1.0" encoding="utf-8"?>
+<w:endnotes xmlns:wpc="http://schemas.microsoft.com/office/word/2010/wordprocessingCanvas" xmlns:cx="http://schemas.microsoft.com/office/drawing/2014/chartex" xmlns:cx1="http://schemas.microsoft.com/office/drawing/2015/9/8/chartex" xmlns:cx2="http://schemas.microsoft.com/office/drawing/2015/10/21/chartex" xmlns:cx3="http://schemas.microsoft.com/office/drawing/2016/5/9/chartex" xmlns:cx4="http://schemas.microsoft.com/office/drawing/2016/5/10/chartex" xmlns:cx5="http://schemas.microsoft.com/office/drawing/2016/5/11/chartex" xmlns:cx6="http://schemas.microsoft.com/office/drawing/2016/5/12/chartex" xmlns:cx7="http://schemas.microsoft.com/office/drawing/2016/5/13/chartex" xmlns:cx8="http://schemas.microsoft.com/office/drawing/2016/5/14/chartex" xmlns:mc="http://schemas.openxmlformats.org/markup-compatibility/2006" xmlns:aink="http://schemas.microsoft.com/office/drawing/2016/ink" xmlns:am3d="http://schemas.microsoft.com/office/drawing/2017/model3d" xmlns:o="urn:schemas-microsoft-com:office:office" xmlns:r="http://schemas.openxmlformats.org/officeDocument/2006/relationships" xmlns:m="http://schemas.openxmlformats.org/officeDocument/2006/math" xmlns:v="urn:schemas-microsoft-com:vml" xmlns:wp14="http://schemas.microsoft.com/office/word/2010/wordprocessingDrawing" xmlns:wp="http://schemas.openxmlformats.org/drawingml/2006/wordprocessingDrawing" xmlns:w10="urn:schemas-microsoft-com:office:word" xmlns:w="http://schemas.openxmlformats.org/wordprocessingml/2006/main" xmlns:w14="http://schemas.microsoft.com/office/word/2010/wordml" xmlns:w15="http://schemas.microsoft.com/office/word/2012/wordml" xmlns:w16cex="http://schemas.microsoft.com/office/word/2018/wordml/cex" xmlns:w16cid="http://schemas.microsoft.com/office/word/2016/wordml/cid" xmlns:w16="http://schemas.microsoft.com/office/word/2018/wordml" xmlns:w16sdtdh="http://schemas.microsoft.com/office/word/2020/wordml/sdtdatahash" xmlns:w16se="http://schemas.microsoft.com/office/word/2015/wordml/symex" xmlns:wpg="http://schemas.microsoft.com/office/word/2010/wordprocessingGroup" xmlns:wpi="http://schemas.microsoft.com/office/word/2010/wordprocessingInk" xmlns:wne="http://schemas.microsoft.com/office/word/2006/wordml" xmlns:wps="http://schemas.microsoft.com/office/word/2010/wordprocessingShape" mc:Ignorable="w14 w15 w16se w16cid w16 w16cex w16sdtdh wp14">
+  <w:endnote w:type="separator" w:id="-1">
+    <w:p>
+      <w:pPr>
+        <w:spacing w:after="0" w:line="240" w:lineRule="auto"/>
+      </w:pPr>
+      <w:r>
+        <w:separator/>
+      </w:r>
+    </w:p>
+  </w:endnote>
+  <w:endnote w:type="continuationSeparator" w:id="0">
+    <w:p>
+      <w:pPr>
+        <w:spacing w:after="0" w:line="240" w:lineRule="auto"/>
+      </w:pPr>
+      <w:r>
+        <w:continuationSeparator/>
+      </w:r>
+    </w:p>
+  </w:endnote>
+</w:endnotes>
+</file>
+
+<file path=word/footer1.xml><?xml version="1.0" encoding="utf-8"?>
+<w:ftr xmlns:wpc="http://schemas.microsoft.com/office/word/2010/wordprocessingCanvas" xmlns:cx="http://schemas.microsoft.com/office/drawing/2014/chartex" xmlns:cx1="http://schemas.microsoft.com/office/drawing/2015/9/8/chartex" xmlns:cx2="http://schemas.microsoft.com/office/drawing/2015/10/21/chartex" xmlns:cx3="http://schemas.microsoft.com/office/drawing/2016/5/9/chartex" xmlns:cx4="http://schemas.microsoft.com/office/drawing/2016/5/10/chartex" xmlns:cx5="http://schemas.microsoft.com/office/drawing/2016/5/11/chartex" xmlns:cx6="http://schemas.microsoft.com/office/drawing/2016/5/12/chartex" xmlns:cx7="http://schemas.microsoft.com/office/drawing/2016/5/13/chartex" xmlns:cx8="http://schemas.microsoft.com/office/drawing/2016/5/14/chartex" xmlns:mc="http://schemas.openxmlformats.org/markup-compatibility/2006" xmlns:aink="http://schemas.microsoft.com/office/drawing/2016/ink" xmlns:am3d="http://schemas.microsoft.com/office/drawing/2017/model3d" xmlns:o="urn:schemas-microsoft-com:office:office" xmlns:r="http://schemas.openxmlformats.org/officeDocument/2006/relationships" xmlns:m="http://schemas.openxmlformats.org/officeDocument/2006/math" xmlns:v="urn:schemas-microsoft-com:vml" xmlns:wp14="http://schemas.microsoft.com/office/word/2010/wordprocessingDrawing" xmlns:wp="http://schemas.openxmlformats.org/drawingml/2006/wordprocessingDrawing" xmlns:w10="urn:schemas-microsoft-com:office:word" xmlns:w="http://schemas.openxmlformats.org/wordprocessingml/2006/main" xmlns:w14="http://schemas.microsoft.com/office/word/2010/wordml" xmlns:w15="http://schemas.microsoft.com/office/word/2012/wordml" xmlns:w16cex="http://schemas.microsoft.com/office/word/2018/wordml/cex" xmlns:w16cid="http://schemas.microsoft.com/office/word/2016/wordml/cid" xmlns:w16="http://schemas.microsoft.com/office/word/2018/wordml" xmlns:w16sdtdh="http://schemas.microsoft.com/office/word/2020/wordml/sdtdatahash" xmlns:w16se="http://schemas.microsoft.com/office/word/2015/wordml/symex" xmlns:wpg="http://schemas.microsoft.com/office/word/2010/wordprocessingGroup" xmlns:wpi="http://schemas.microsoft.com/office/word/2010/wordprocessingInk" xmlns:wne="http://schemas.microsoft.com/office/word/2006/wordml" xmlns:wps="http://schemas.microsoft.com/office/word/2010/wordprocessingShape" mc:Ignorable="w14 w15 w16se w16cid w16 w16cex w16sdtdh wp14">
+  <w:p>
+    <w:pPr>
+      <w:pStyle w:val="Footer"/>
+    </w:pPr>
+  </w:p>
+</w:ftr>
+</file>
+
+<file path=word/footer2.xml><?xml version="1.0" encoding="utf-8"?>
+<w:ftr xmlns:wpc="http://schemas.microsoft.com/office/word/2010/wordprocessingCanvas" xmlns:cx="http://schemas.microsoft.com/office/drawing/2014/chartex" xmlns:cx1="http://schemas.microsoft.com/office/drawing/2015/9/8/chartex" xmlns:cx2="http://schemas.microsoft.com/office/drawing/2015/10/21/chartex" xmlns:cx3="http://schemas.microsoft.com/office/drawing/2016/5/9/chartex" xmlns:cx4="http://schemas.microsoft.com/office/drawing/2016/5/10/chartex" xmlns:cx5="http://schemas.microsoft.com/office/drawing/2016/5/11/chartex" xmlns:cx6="http://schemas.microsoft.com/office/drawing/2016/5/12/chartex" xmlns:cx7="http://schemas.microsoft.com/office/drawing/2016/5/13/chartex" xmlns:cx8="http://schemas.microsoft.com/office/drawing/2016/5/14/chartex" xmlns:mc="http://schemas.openxmlformats.org/markup-compatibility/2006" xmlns:aink="http://schemas.microsoft.com/office/drawing/2016/ink" xmlns:am3d="http://schemas.microsoft.com/office/drawing/2017/model3d" xmlns:o="urn:schemas-microsoft-com:office:office" xmlns:r="http://schemas.openxmlformats.org/officeDocument/2006/relationships" xmlns:m="http://schemas.openxmlformats.org/officeDocument/2006/math" xmlns:v="urn:schemas-microsoft-com:vml" xmlns:wp14="http://schemas.microsoft.com/office/word/2010/wordprocessingDrawing" xmlns:wp="http://schemas.openxmlformats.org/drawingml/2006/wordprocessingDrawing" xmlns:w10="urn:schemas-microsoft-com:office:word" xmlns:w="http://schemas.openxmlformats.org/wordprocessingml/2006/main" xmlns:w14="http://schemas.microsoft.com/office/word/2010/wordml" xmlns:w15="http://schemas.microsoft.com/office/word/2012/wordml" xmlns:w16cex="http://schemas.microsoft.com/office/word/2018/wordml/cex" xmlns:w16cid="http://schemas.microsoft.com/office/word/2016/wordml/cid" xmlns:w16="http://schemas.microsoft.com/office/word/2018/wordml" xmlns:w16sdtdh="http://schemas.microsoft.com/office/word/2020/wordml/sdtdatahash" xmlns:w16se="http://schemas.microsoft.com/office/word/2015/wordml/symex" xmlns:wpg="http://schemas.microsoft.com/office/word/2010/wordprocessingGroup" xmlns:wpi="http://schemas.microsoft.com/office/word/2010/wordprocessingInk" xmlns:wne="http://schemas.microsoft.com/office/word/2006/wordml" xmlns:wps="http://schemas.microsoft.com/office/word/2010/wordprocessingShape" mc:Ignorable="w14 w15 w16se w16cid w16 w16cex w16sdtdh wp14">
+  <w:p>
+    <w:pPr>
+      <w:pStyle w:val="Footer"/>
+    </w:pPr>
+  </w:p>
+  <w:p>
+    <w:pPr>
+      <w:pStyle w:val="Footer"/>
+      <w:spacing w:after="200"/>
+      <w:rPr>
+        <w:rFonts w:ascii="Arial" w:hAnsi="Arial" w:cs="Arial"/>
+        <w:b/>
+        <w:color w:val="000000"/>
+        <w:sz w:val="18"/>
+        <w:u w:val="single"/>
+      </w:rPr>
+    </w:pPr>
+    <w:r>
+      <w:rPr>
+        <w:rFonts w:ascii="Arial" w:hAnsi="Arial" w:cs="Arial"/>
+        <w:b/>
+        <w:color w:val="000000"/>
+        <w:sz w:val="18"/>
+        <w:u w:val="single"/>
+      </w:rPr>
+      <w:t>HAVELSAN ÖZEL</w:t>
+    </w:r>
+  </w:p>
+</w:ftr>
+</file>
+
+<file path=word/footer3.xml><?xml version="1.0" encoding="utf-8"?>
+<w:ftr xmlns:wpc="http://schemas.microsoft.com/office/word/2010/wordprocessingCanvas" xmlns:cx="http://schemas.microsoft.com/office/drawing/2014/chartex" xmlns:cx1="http://schemas.microsoft.com/office/drawing/2015/9/8/chartex" xmlns:cx2="http://schemas.microsoft.com/office/drawing/2015/10/21/chartex" xmlns:cx3="http://schemas.microsoft.com/office/drawing/2016/5/9/chartex" xmlns:cx4="http://schemas.microsoft.com/office/drawing/2016/5/10/chartex" xmlns:cx5="http://schemas.microsoft.com/office/drawing/2016/5/11/chartex" xmlns:cx6="http://schemas.microsoft.com/office/drawing/2016/5/12/chartex" xmlns:cx7="http://schemas.microsoft.com/office/drawing/2016/5/13/chartex" xmlns:cx8="http://schemas.microsoft.com/office/drawing/2016/5/14/chartex" xmlns:mc="http://schemas.openxmlformats.org/markup-compatibility/2006" xmlns:aink="http://schemas.microsoft.com/office/drawing/2016/ink" xmlns:am3d="http://schemas.microsoft.com/office/drawing/2017/model3d" xmlns:o="urn:schemas-microsoft-com:office:office" xmlns:r="http://schemas.openxmlformats.org/officeDocument/2006/relationships" xmlns:m="http://schemas.openxmlformats.org/officeDocument/2006/math" xmlns:v="urn:schemas-microsoft-com:vml" xmlns:wp14="http://schemas.microsoft.com/office/word/2010/wordprocessingDrawing" xmlns:wp="http://schemas.openxmlformats.org/drawingml/2006/wordprocessingDrawing" xmlns:w10="urn:schemas-microsoft-com:office:word" xmlns:w="http://schemas.openxmlformats.org/wordprocessingml/2006/main" xmlns:w14="http://schemas.microsoft.com/office/word/2010/wordml" xmlns:w15="http://schemas.microsoft.com/office/word/2012/wordml" xmlns:w16cex="http://schemas.microsoft.com/office/word/2018/wordml/cex" xmlns:w16cid="http://schemas.microsoft.com/office/word/2016/wordml/cid" xmlns:w16="http://schemas.microsoft.com/office/word/2018/wordml" xmlns:w16sdtdh="http://schemas.microsoft.com/office/word/2020/wordml/sdtdatahash" xmlns:w16se="http://schemas.microsoft.com/office/word/2015/wordml/symex" xmlns:wpg="http://schemas.microsoft.com/office/word/2010/wordprocessingGroup" xmlns:wpi="http://schemas.microsoft.com/office/word/2010/wordprocessingInk" xmlns:wne="http://schemas.microsoft.com/office/word/2006/wordml" xmlns:wps="http://schemas.microsoft.com/office/word/2010/wordprocessingShape" mc:Ignorable="w14 w15 w16se w16cid w16 w16cex w16sdtdh wp14">
+  <w:p>
+    <w:pPr>
+      <w:pStyle w:val="Footer"/>
+    </w:pPr>
+  </w:p>
+</w:ftr>
+</file>
+
+<file path=word/footnotes.xml><?xml version="1.0" encoding="utf-8"?>
+<w:footnotes xmlns:wpc="http://schemas.microsoft.com/office/word/2010/wordprocessingCanvas" xmlns:cx="http://schemas.microsoft.com/office/drawing/2014/chartex" xmlns:cx1="http://schemas.microsoft.com/office/drawing/2015/9/8/chartex" xmlns:cx2="http://schemas.microsoft.com/office/drawing/2015/10/21/chartex" xmlns:cx3="http://schemas.microsoft.com/office/drawing/2016/5/9/chartex" xmlns:cx4="http://schemas.microsoft.com/office/drawing/2016/5/10/chartex" xmlns:cx5="http://schemas.microsoft.com/office/drawing/2016/5/11/chartex" xmlns:cx6="http://schemas.microsoft.com/office/drawing/2016/5/12/chartex" xmlns:cx7="http://schemas.microsoft.com/office/drawing/2016/5/13/chartex" xmlns:cx8="http://schemas.microsoft.com/office/drawing/2016/5/14/chartex" xmlns:mc="http://schemas.openxmlformats.org/markup-compatibility/2006" xmlns:aink="http://schemas.microsoft.com/office/drawing/2016/ink" xmlns:am3d="http://schemas.microsoft.com/office/drawing/2017/model3d" xmlns:o="urn:schemas-microsoft-com:office:office" xmlns:r="http://schemas.openxmlformats.org/officeDocument/2006/relationships" xmlns:m="http://schemas.openxmlformats.org/officeDocument/2006/math" xmlns:v="urn:schemas-microsoft-com:vml" xmlns:wp14="http://schemas.microsoft.com/office/word/2010/wordprocessingDrawing" xmlns:wp="http://schemas.openxmlformats.org/drawingml/2006/wordprocessingDrawing" xmlns:w10="urn:schemas-microsoft-com:office:word" xmlns:w="http://schemas.openxmlformats.org/wordprocessingml/2006/main" xmlns:w14="http://schemas.microsoft.com/office/word/2010/wordml" xmlns:w15="http://schemas.microsoft.com/office/word/2012/wordml" xmlns:w16cex="http://schemas.microsoft.com/office/word/2018/wordml/cex" xmlns:w16cid="http://schemas.microsoft.com/office/word/2016/wordml/cid" xmlns:w16="http://schemas.microsoft.com/office/word/2018/wordml" xmlns:w16sdtdh="http://schemas.microsoft.com/office/word/2020/wordml/sdtdatahash" xmlns:w16se="http://schemas.microsoft.com/office/word/2015/wordml/symex" xmlns:wpg="http://schemas.microsoft.com/office/word/2010/wordprocessingGroup" xmlns:wpi="http://schemas.microsoft.com/office/word/2010/wordprocessingInk" xmlns:wne="http://schemas.microsoft.com/office/word/2006/wordml" xmlns:wps="http://schemas.microsoft.com/office/word/2010/wordprocessingShape" mc:Ignorable="w14 w15 w16se w16cid w16 w16cex w16sdtdh wp14">
+  <w:footnote w:type="separator" w:id="-1">
+    <w:p>
+      <w:pPr>
+        <w:spacing w:after="0" w:line="240" w:lineRule="auto"/>
+      </w:pPr>
+      <w:r>
+        <w:separator/>
+      </w:r>
+    </w:p>
+  </w:footnote>
+  <w:footnote w:type="continuationSeparator" w:id="0">
+    <w:p>
+      <w:pPr>
+        <w:spacing w:after="0" w:line="240" w:lineRule="auto"/>
+      </w:pPr>
+      <w:r>
+        <w:continuationSeparator/>
+      </w:r>
+    </w:p>
+  </w:footnote>
+</w:footnotes>
+</file>
+
+<file path=word/header1.xml><?xml version="1.0" encoding="utf-8"?>
+<w:hdr xmlns:wpc="http://schemas.microsoft.com/office/word/2010/wordprocessingCanvas" xmlns:cx="http://schemas.microsoft.com/office/drawing/2014/chartex" xmlns:cx1="http://schemas.microsoft.com/office/drawing/2015/9/8/chartex" xmlns:cx2="http://schemas.microsoft.com/office/drawing/2015/10/21/chartex" xmlns:cx3="http://schemas.microsoft.com/office/drawing/2016/5/9/chartex" xmlns:cx4="http://schemas.microsoft.com/office/drawing/2016/5/10/chartex" xmlns:cx5="http://schemas.microsoft.com/office/drawing/2016/5/11/chartex" xmlns:cx6="http://schemas.microsoft.com/office/drawing/2016/5/12/chartex" xmlns:cx7="http://schemas.microsoft.com/office/drawing/2016/5/13/chartex" xmlns:cx8="http://schemas.microsoft.com/office/drawing/2016/5/14/chartex" xmlns:mc="http://schemas.openxmlformats.org/markup-compatibility/2006" xmlns:aink="http://schemas.microsoft.com/office/drawing/2016/ink" xmlns:am3d="http://schemas.microsoft.com/office/drawing/2017/model3d" xmlns:o="urn:schemas-microsoft-com:office:office" xmlns:r="http://schemas.openxmlformats.org/officeDocument/2006/relationships" xmlns:m="http://schemas.openxmlformats.org/officeDocument/2006/math" xmlns:v="urn:schemas-microsoft-com:vml" xmlns:wp14="http://schemas.microsoft.com/office/word/2010/wordprocessingDrawing" xmlns:wp="http://schemas.openxmlformats.org/drawingml/2006/wordprocessingDrawing" xmlns:w10="urn:schemas-microsoft-com:office:word" xmlns:w="http://schemas.openxmlformats.org/wordprocessingml/2006/main" xmlns:w14="http://schemas.microsoft.com/office/word/2010/wordml" xmlns:w15="http://schemas.microsoft.com/office/word/2012/wordml" xmlns:w16cex="http://schemas.microsoft.com/office/word/2018/wordml/cex" xmlns:w16cid="http://schemas.microsoft.com/office/word/2016/wordml/cid" xmlns:w16="http://schemas.microsoft.com/office/word/2018/wordml" xmlns:w16sdtdh="http://schemas.microsoft.com/office/word/2020/wordml/sdtdatahash" xmlns:w16se="http://schemas.microsoft.com/office/word/2015/wordml/symex" xmlns:wpg="http://schemas.microsoft.com/office/word/2010/wordprocessingGroup" xmlns:wpi="http://schemas.microsoft.com/office/word/2010/wordprocessingInk" xmlns:wne="http://schemas.microsoft.com/office/word/2006/wordml" xmlns:wps="http://schemas.microsoft.com/office/word/2010/wordprocessingShape" mc:Ignorable="w14 w15 w16se w16cid w16 w16cex w16sdtdh wp14">
+  <w:p>
+    <w:pPr>
+      <w:pStyle w:val="Header"/>
+    </w:pPr>
+  </w:p>
+</w:hdr>
+</file>
+
+<file path=word/header2.xml><?xml version="1.0" encoding="utf-8"?>
+<w:hdr xmlns:wpc="http://schemas.microsoft.com/office/word/2010/wordprocessingCanvas" xmlns:cx="http://schemas.microsoft.com/office/drawing/2014/chartex" xmlns:cx1="http://schemas.microsoft.com/office/drawing/2015/9/8/chartex" xmlns:cx2="http://schemas.microsoft.com/office/drawing/2015/10/21/chartex" xmlns:cx3="http://schemas.microsoft.com/office/drawing/2016/5/9/chartex" xmlns:cx4="http://schemas.microsoft.com/office/drawing/2016/5/10/chartex" xmlns:cx5="http://schemas.microsoft.com/office/drawing/2016/5/11/chartex" xmlns:cx6="http://schemas.microsoft.com/office/drawing/2016/5/12/chartex" xmlns:cx7="http://schemas.microsoft.com/office/drawing/2016/5/13/chartex" xmlns:cx8="http://schemas.microsoft.com/office/drawing/2016/5/14/chartex" xmlns:mc="http://schemas.openxmlformats.org/markup-compatibility/2006" xmlns:aink="http://schemas.microsoft.com/office/drawing/2016/ink" xmlns:am3d="http://schemas.microsoft.com/office/drawing/2017/model3d" xmlns:o="urn:schemas-microsoft-com:office:office" xmlns:r="http://schemas.openxmlformats.org/officeDocument/2006/relationships" xmlns:m="http://schemas.openxmlformats.org/officeDocument/2006/math" xmlns:v="urn:schemas-microsoft-com:vml" xmlns:wp14="http://schemas.microsoft.com/office/word/2010/wordprocessingDrawing" xmlns:wp="http://schemas.openxmlformats.org/drawingml/2006/wordprocessingDrawing" xmlns:w10="urn:schemas-microsoft-com:office:word" xmlns:w="http://schemas.openxmlformats.org/wordprocessingml/2006/main" xmlns:w14="http://schemas.microsoft.com/office/word/2010/wordml" xmlns:w15="http://schemas.microsoft.com/office/word/2012/wordml" xmlns:w16cex="http://schemas.microsoft.com/office/word/2018/wordml/cex" xmlns:w16cid="http://schemas.microsoft.com/office/word/2016/wordml/cid" xmlns:w16="http://schemas.microsoft.com/office/word/2018/wordml" xmlns:w16sdtdh="http://schemas.microsoft.com/office/word/2020/wordml/sdtdatahash" xmlns:w16se="http://schemas.microsoft.com/office/word/2015/wordml/symex" xmlns:wpg="http://schemas.microsoft.com/office/word/2010/wordprocessingGroup" xmlns:wpi="http://schemas.microsoft.com/office/word/2010/wordprocessingInk" xmlns:wne="http://schemas.microsoft.com/office/word/2006/wordml" xmlns:wps="http://schemas.microsoft.com/office/word/2010/wordprocessingShape" mc:Ignorable="w14 w15 w16se w16cid w16 w16cex w16sdtdh wp14">
+  <w:p>
+    <w:pPr>
+      <w:pStyle w:val="Header"/>
+      <w:rPr>
+        <w:rFonts w:ascii="Arial" w:hAnsi="Arial" w:cs="Arial"/>
+        <w:b/>
+        <w:color w:val="000000"/>
+        <w:sz w:val="18"/>
+        <w:u w:val="single"/>
+      </w:rPr>
+    </w:pPr>
+    <w:r>
+      <w:rPr>
+        <w:rFonts w:ascii="Arial" w:hAnsi="Arial" w:cs="Arial"/>
+        <w:b/>
+        <w:color w:val="000000"/>
+        <w:sz w:val="18"/>
+        <w:u w:val="single"/>
+      </w:rPr>
+      <w:t>HAVELSAN ÖZEL</w:t>
+    </w:r>
+  </w:p>
+</w:hdr>
+</file>
+
+<file path=word/header3.xml><?xml version="1.0" encoding="utf-8"?>
+<w:hdr xmlns:wpc="http://schemas.microsoft.com/office/word/2010/wordprocessingCanvas" xmlns:cx="http://schemas.microsoft.com/office/drawing/2014/chartex" xmlns:cx1="http://schemas.microsoft.com/office/drawing/2015/9/8/chartex" xmlns:cx2="http://schemas.microsoft.com/office/drawing/2015/10/21/chartex" xmlns:cx3="http://schemas.microsoft.com/office/drawing/2016/5/9/chartex" xmlns:cx4="http://schemas.microsoft.com/office/drawing/2016/5/10/chartex" xmlns:cx5="http://schemas.microsoft.com/office/drawing/2016/5/11/chartex" xmlns:cx6="http://schemas.microsoft.com/office/drawing/2016/5/12/chartex" xmlns:cx7="http://schemas.microsoft.com/office/drawing/2016/5/13/chartex" xmlns:cx8="http://schemas.microsoft.com/office/drawing/2016/5/14/chartex" xmlns:mc="http://schemas.openxmlformats.org/markup-compatibility/2006" xmlns:aink="http://schemas.microsoft.com/office/drawing/2016/ink" xmlns:am3d="http://schemas.microsoft.com/office/drawing/2017/model3d" xmlns:o="urn:schemas-microsoft-com:office:office" xmlns:r="http://schemas.openxmlformats.org/officeDocument/2006/relationships" xmlns:m="http://schemas.openxmlformats.org/officeDocument/2006/math" xmlns:v="urn:schemas-microsoft-com:vml" xmlns:wp14="http://schemas.microsoft.com/office/word/2010/wordprocessingDrawing" xmlns:wp="http://schemas.openxmlformats.org/drawingml/2006/wordprocessingDrawing" xmlns:w10="urn:schemas-microsoft-com:office:word" xmlns:w="http://schemas.openxmlformats.org/wordprocessingml/2006/main" xmlns:w14="http://schemas.microsoft.com/office/word/2010/wordml" xmlns:w15="http://schemas.microsoft.com/office/word/2012/wordml" xmlns:w16cex="http://schemas.microsoft.com/office/word/2018/wordml/cex" xmlns:w16cid="http://schemas.microsoft.com/office/word/2016/wordml/cid" xmlns:w16="http://schemas.microsoft.com/office/word/2018/wordml" xmlns:w16sdtdh="http://schemas.microsoft.com/office/word/2020/wordml/sdtdatahash" xmlns:w16se="http://schemas.microsoft.com/office/word/2015/wordml/symex" xmlns:wpg="http://schemas.microsoft.com/office/word/2010/wordprocessingGroup" xmlns:wpi="http://schemas.microsoft.com/office/word/2010/wordprocessingInk" xmlns:wne="http://schemas.microsoft.com/office/word/2006/wordml" xmlns:wps="http://schemas.microsoft.com/office/word/2010/wordprocessingShape" mc:Ignorable="w14 w15 w16se w16cid w16 w16cex w16sdtdh wp14">
+  <w:p>
+    <w:pPr>
+      <w:pStyle w:val="Header"/>
+    </w:pPr>
+  </w:p>
+</w:hdr>
+</file>
+
 <file path=word/numbering.xml><?xml version="1.0" encoding="utf-8"?>
-<w:numbering xmlns:wpc="http://schemas.microsoft.com/office/word/2010/wordprocessingCanvas" xmlns:cx="http://schemas.microsoft.com/office/drawing/2014/chartex" xmlns:cx1="http://schemas.microsoft.com/office/drawing/2015/9/8/chartex" xmlns:cx2="http://schemas.microsoft.com/office/drawing/2015/10/21/chartex" xmlns:cx3="http://schemas.microsoft.com/office/drawing/2016/5/9/chartex" xmlns:cx4="http://schemas.microsoft.com/office/drawing/2016/5/10/chartex" xmlns:cx5="http://schemas.microsoft.com/office/drawing/2016/5/11/chartex" xmlns:cx6="http://schemas.microsoft.com/office/drawing/2016/5/12/chartex" xmlns:cx7="http://schemas.microsoft.com/office/drawing/2016/5/13/chartex" xmlns:cx8="http://schemas.microsoft.com/office/drawing/2016/5/14/chartex" xmlns:mc="http://schemas.openxmlformats.org/markup-compatibility/2006" xmlns:aink="http://schemas.microsoft.com/office/drawing/2016/ink" xmlns:am3d="http://schemas.microsoft.com/office/drawing/2017/model3d" xmlns:o="urn:schemas-microsoft-com:office:office" xmlns:oel="http://schemas.microsoft.com/office/2019/extlst" xmlns:r="http://schemas.openxmlformats.org/officeDocument/2006/relationships" xmlns:m="http://schemas.openxmlformats.org/officeDocument/2006/math" xmlns:v="urn:schemas-microsoft-com:vml" xmlns:wp14="http://schemas.microsoft.com/office/word/2010/wordprocessingDrawing" xmlns:wp="http://schemas.openxmlformats.org/drawingml/2006/wordprocessingDrawing" xmlns:w10="urn:schemas-microsoft-com:office:word" xmlns:w="http://schemas.openxmlformats.org/wordprocessingml/2006/main" xmlns:w14="http://schemas.microsoft.com/office/word/2010/wordml" xmlns:w15="http://schemas.microsoft.com/office/word/2012/wordml" xmlns:w16cex="http://schemas.microsoft.com/office/word/2018/wordml/cex" xmlns:w16cid="http://schemas.microsoft.com/office/word/2016/wordml/cid" xmlns:w16="http://schemas.microsoft.com/office/word/2018/wordml" xmlns:w16du="http://schemas.microsoft.com/office/word/2023/wordml/word16du" xmlns:w16sdtdh="http://schemas.microsoft.com/office/word/2020/wordml/sdtdatahash" xmlns:w16sdtfl="http://schemas.microsoft.com/office/word/2024/wordml/sdtformatlock" xmlns:w16se="http://schemas.microsoft.com/office/word/2015/wordml/symex" xmlns:wpg="http://schemas.microsoft.com/office/word/2010/wordprocessingGroup" xmlns:wpi="http://schemas.microsoft.com/office/word/2010/wordprocessingInk" xmlns:wne="http://schemas.microsoft.com/office/word/2006/wordml" xmlns:wps="http://schemas.microsoft.com/office/word/2010/wordprocessingShape" mc:Ignorable="w14 w15 w16se w16cid w16 w16cex w16sdtdh w16sdtfl w16du wp14">
+<w:numbering xmlns:wpc="http://schemas.microsoft.com/office/word/2010/wordprocessingCanvas" xmlns:cx="http://schemas.microsoft.com/office/drawing/2014/chartex" xmlns:cx1="http://schemas.microsoft.com/office/drawing/2015/9/8/chartex" xmlns:cx2="http://schemas.microsoft.com/office/drawing/2015/10/21/chartex" xmlns:cx3="http://schemas.microsoft.com/office/drawing/2016/5/9/chartex" xmlns:cx4="http://schemas.microsoft.com/office/drawing/2016/5/10/chartex" xmlns:cx5="http://schemas.microsoft.com/office/drawing/2016/5/11/chartex" xmlns:cx6="http://schemas.microsoft.com/office/drawing/2016/5/12/chartex" xmlns:cx7="http://schemas.microsoft.com/office/drawing/2016/5/13/chartex" xmlns:cx8="http://schemas.microsoft.com/office/drawing/2016/5/14/chartex" xmlns:mc="http://schemas.openxmlformats.org/markup-compatibility/2006" xmlns:aink="http://schemas.microsoft.com/office/drawing/2016/ink" xmlns:am3d="http://schemas.microsoft.com/office/drawing/2017/model3d" xmlns:o="urn:schemas-microsoft-com:office:office" xmlns:r="http://schemas.openxmlformats.org/officeDocument/2006/relationships" xmlns:m="http://schemas.openxmlformats.org/officeDocument/2006/math" xmlns:v="urn:schemas-microsoft-com:vml" xmlns:wp14="http://schemas.microsoft.com/office/word/2010/wordprocessingDrawing" xmlns:wp="http://schemas.openxmlformats.org/drawingml/2006/wordprocessingDrawing" xmlns:w10="urn:schemas-microsoft-com:office:word" xmlns:w="http://schemas.openxmlformats.org/wordprocessingml/2006/main" xmlns:w14="http://schemas.microsoft.com/office/word/2010/wordml" xmlns:w15="http://schemas.microsoft.com/office/word/2012/wordml" xmlns:w16cex="http://schemas.microsoft.com/office/word/2018/wordml/cex" xmlns:w16cid="http://schemas.microsoft.com/office/word/2016/wordml/cid" xmlns:w16="http://schemas.microsoft.com/office/word/2018/wordml" xmlns:w16sdtdh="http://schemas.microsoft.com/office/word/2020/wordml/sdtdatahash" xmlns:w16se="http://schemas.microsoft.com/office/word/2015/wordml/symex" xmlns:wpg="http://schemas.microsoft.com/office/word/2010/wordprocessingGroup" xmlns:wpi="http://schemas.microsoft.com/office/word/2010/wordprocessingInk" xmlns:wne="http://schemas.microsoft.com/office/word/2006/wordml" xmlns:wps="http://schemas.microsoft.com/office/word/2010/wordprocessingShape" mc:Ignorable="w14 w15 w16se w16cid w16 w16cex w16sdtdh wp14">
   <w:abstractNum w:abstractNumId="0" w15:restartNumberingAfterBreak="0">
     <w:nsid w:val="FFFFFFFE"/>
     <w:multiLevelType w:val="singleLevel"/>
@@ -48,7 +289,7 @@
       <w:lvlJc w:val="left"/>
     </w:lvl>
   </w:abstractNum>
-  <w:num w:numId="1" w16cid:durableId="275404535">
+  <w:num w:numId="1">
     <w:abstractNumId w:val="0"/>
     <w:lvlOverride w:ilvl="0">
       <w:lvl w:ilvl="0">
@@ -66,7 +307,7 @@
 </file>
 
 <file path=word/styles.xml><?xml version="1.0" encoding="utf-8"?>
-<w:styles xmlns:mc="http://schemas.openxmlformats.org/markup-compatibility/2006" xmlns:r="http://schemas.openxmlformats.org/officeDocument/2006/relationships" xmlns:w="http://schemas.openxmlformats.org/wordprocessingml/2006/main" xmlns:w14="http://schemas.microsoft.com/office/word/2010/wordml" xmlns:w15="http://schemas.microsoft.com/office/word/2012/wordml" xmlns:w16cex="http://schemas.microsoft.com/office/word/2018/wordml/cex" xmlns:w16cid="http://schemas.microsoft.com/office/word/2016/wordml/cid" xmlns:w16="http://schemas.microsoft.com/office/word/2018/wordml" xmlns:w16du="http://schemas.microsoft.com/office/word/2023/wordml/word16du" xmlns:w16sdtdh="http://schemas.microsoft.com/office/word/2020/wordml/sdtdatahash" xmlns:w16sdtfl="http://schemas.microsoft.com/office/word/2024/wordml/sdtformatlock" xmlns:w16se="http://schemas.microsoft.com/office/word/2015/wordml/symex" mc:Ignorable="w14 w15 w16se w16cid w16 w16cex w16sdtdh w16sdtfl w16du">
+<w:styles xmlns:mc="http://schemas.openxmlformats.org/markup-compatibility/2006" xmlns:r="http://schemas.openxmlformats.org/officeDocument/2006/relationships" xmlns:w="http://schemas.openxmlformats.org/wordprocessingml/2006/main" xmlns:w14="http://schemas.microsoft.com/office/word/2010/wordml" xmlns:w15="http://schemas.microsoft.com/office/word/2012/wordml" xmlns:w16cex="http://schemas.microsoft.com/office/word/2018/wordml/cex" xmlns:w16cid="http://schemas.microsoft.com/office/word/2016/wordml/cid" xmlns:w16="http://schemas.microsoft.com/office/word/2018/wordml" xmlns:w16sdtdh="http://schemas.microsoft.com/office/word/2020/wordml/sdtdatahash" xmlns:w16se="http://schemas.microsoft.com/office/word/2015/wordml/symex" mc:Ignorable="w14 w15 w16se w16cid w16 w16cex w16sdtdh">
   <w:docDefaults>
     <w:rPrDefault>
       <w:rPr>
@@ -668,6 +909,7 @@
   <w:style w:type="character" w:default="1" w:styleId="DefaultParagraphFont">
     <w:name w:val="Default Paragraph Font"/>
     <w:uiPriority w:val="1"/>
+    <w:semiHidden/>
     <w:unhideWhenUsed/>
   </w:style>
   <w:style w:type="table" w:default="1" w:styleId="TableNormal">
@@ -980,6 +1222,50 @@
       <w:color w:val="0F4761" w:themeColor="accent1" w:themeShade="BF"/>
       <w:spacing w:val="5"/>
     </w:rPr>
+  </w:style>
+  <w:style w:type="paragraph" w:styleId="Header">
+    <w:name w:val="header"/>
+    <w:basedOn w:val="Normal"/>
+    <w:link w:val="HeaderChar"/>
+    <w:uiPriority w:val="99"/>
+    <w:unhideWhenUsed/>
+    <w:rsid w:val="00BA2DC3"/>
+    <w:pPr>
+      <w:tabs>
+        <w:tab w:val="center" w:pos="4513"/>
+        <w:tab w:val="right" w:pos="9026"/>
+      </w:tabs>
+      <w:spacing w:after="0" w:line="240" w:lineRule="auto"/>
+    </w:pPr>
+  </w:style>
+  <w:style w:type="character" w:customStyle="1" w:styleId="HeaderChar">
+    <w:name w:val="Header Char"/>
+    <w:basedOn w:val="DefaultParagraphFont"/>
+    <w:link w:val="Header"/>
+    <w:uiPriority w:val="99"/>
+    <w:rsid w:val="00BA2DC3"/>
+  </w:style>
+  <w:style w:type="paragraph" w:styleId="Footer">
+    <w:name w:val="footer"/>
+    <w:basedOn w:val="Normal"/>
+    <w:link w:val="FooterChar"/>
+    <w:uiPriority w:val="99"/>
+    <w:unhideWhenUsed/>
+    <w:rsid w:val="00BA2DC3"/>
+    <w:pPr>
+      <w:tabs>
+        <w:tab w:val="center" w:pos="4513"/>
+        <w:tab w:val="right" w:pos="9026"/>
+      </w:tabs>
+      <w:spacing w:after="0" w:line="240" w:lineRule="auto"/>
+    </w:pPr>
+  </w:style>
+  <w:style w:type="character" w:customStyle="1" w:styleId="FooterChar">
+    <w:name w:val="Footer Char"/>
+    <w:basedOn w:val="DefaultParagraphFont"/>
+    <w:link w:val="Footer"/>
+    <w:uiPriority w:val="99"/>
+    <w:rsid w:val="00BA2DC3"/>
   </w:style>
 </w:styles>
 </file>

</xml_diff>

<commit_message>
character dinamik klasörleri ekleme ayarlandi bug fixed v0.10
</commit_message>
<xml_diff>
--- a/BugListesi.docx
+++ b/BugListesi.docx
@@ -1,116 +1,20 @@
 
 <file path=word/document.xml><?xml version="1.0" encoding="utf-8"?>
-<w:document xmlns:wpc="http://schemas.microsoft.com/office/word/2010/wordprocessingCanvas" xmlns:cx="http://schemas.microsoft.com/office/drawing/2014/chartex" xmlns:cx1="http://schemas.microsoft.com/office/drawing/2015/9/8/chartex" xmlns:cx2="http://schemas.microsoft.com/office/drawing/2015/10/21/chartex" xmlns:cx3="http://schemas.microsoft.com/office/drawing/2016/5/9/chartex" xmlns:cx4="http://schemas.microsoft.com/office/drawing/2016/5/10/chartex" xmlns:cx5="http://schemas.microsoft.com/office/drawing/2016/5/11/chartex" xmlns:cx6="http://schemas.microsoft.com/office/drawing/2016/5/12/chartex" xmlns:cx7="http://schemas.microsoft.com/office/drawing/2016/5/13/chartex" xmlns:cx8="http://schemas.microsoft.com/office/drawing/2016/5/14/chartex" xmlns:mc="http://schemas.openxmlformats.org/markup-compatibility/2006" xmlns:aink="http://schemas.microsoft.com/office/drawing/2016/ink" xmlns:am3d="http://schemas.microsoft.com/office/drawing/2017/model3d" xmlns:o="urn:schemas-microsoft-com:office:office" xmlns:r="http://schemas.openxmlformats.org/officeDocument/2006/relationships" xmlns:m="http://schemas.openxmlformats.org/officeDocument/2006/math" xmlns:v="urn:schemas-microsoft-com:vml" xmlns:wp14="http://schemas.microsoft.com/office/word/2010/wordprocessingDrawing" xmlns:wp="http://schemas.openxmlformats.org/drawingml/2006/wordprocessingDrawing" xmlns:w10="urn:schemas-microsoft-com:office:word" xmlns:w="http://schemas.openxmlformats.org/wordprocessingml/2006/main" xmlns:w14="http://schemas.microsoft.com/office/word/2010/wordml" xmlns:w15="http://schemas.microsoft.com/office/word/2012/wordml" xmlns:w16cex="http://schemas.microsoft.com/office/word/2018/wordml/cex" xmlns:w16cid="http://schemas.microsoft.com/office/word/2016/wordml/cid" xmlns:w16="http://schemas.microsoft.com/office/word/2018/wordml" xmlns:w16sdtdh="http://schemas.microsoft.com/office/word/2020/wordml/sdtdatahash" xmlns:w16se="http://schemas.microsoft.com/office/word/2015/wordml/symex" xmlns:wpg="http://schemas.microsoft.com/office/word/2010/wordprocessingGroup" xmlns:wpi="http://schemas.microsoft.com/office/word/2010/wordprocessingInk" xmlns:wne="http://schemas.microsoft.com/office/word/2006/wordml" xmlns:wps="http://schemas.microsoft.com/office/word/2010/wordprocessingShape" mc:Ignorable="w14 w15 w16se w16cid w16 w16cex w16sdtdh wp14">
+<w:document xmlns:wpc="http://schemas.microsoft.com/office/word/2010/wordprocessingCanvas" xmlns:cx="http://schemas.microsoft.com/office/drawing/2014/chartex" xmlns:cx1="http://schemas.microsoft.com/office/drawing/2015/9/8/chartex" xmlns:cx2="http://schemas.microsoft.com/office/drawing/2015/10/21/chartex" xmlns:cx3="http://schemas.microsoft.com/office/drawing/2016/5/9/chartex" xmlns:cx4="http://schemas.microsoft.com/office/drawing/2016/5/10/chartex" xmlns:cx5="http://schemas.microsoft.com/office/drawing/2016/5/11/chartex" xmlns:cx6="http://schemas.microsoft.com/office/drawing/2016/5/12/chartex" xmlns:cx7="http://schemas.microsoft.com/office/drawing/2016/5/13/chartex" xmlns:cx8="http://schemas.microsoft.com/office/drawing/2016/5/14/chartex" xmlns:mc="http://schemas.openxmlformats.org/markup-compatibility/2006" xmlns:aink="http://schemas.microsoft.com/office/drawing/2016/ink" xmlns:am3d="http://schemas.microsoft.com/office/drawing/2017/model3d" xmlns:o="urn:schemas-microsoft-com:office:office" xmlns:oel="http://schemas.microsoft.com/office/2019/extlst" xmlns:r="http://schemas.openxmlformats.org/officeDocument/2006/relationships" xmlns:m="http://schemas.openxmlformats.org/officeDocument/2006/math" xmlns:v="urn:schemas-microsoft-com:vml" xmlns:wp14="http://schemas.microsoft.com/office/word/2010/wordprocessingDrawing" xmlns:wp="http://schemas.openxmlformats.org/drawingml/2006/wordprocessingDrawing" xmlns:w10="urn:schemas-microsoft-com:office:word" xmlns:w="http://schemas.openxmlformats.org/wordprocessingml/2006/main" xmlns:w14="http://schemas.microsoft.com/office/word/2010/wordml" xmlns:w15="http://schemas.microsoft.com/office/word/2012/wordml" xmlns:w16cex="http://schemas.microsoft.com/office/word/2018/wordml/cex" xmlns:w16cid="http://schemas.microsoft.com/office/word/2016/wordml/cid" xmlns:w16="http://schemas.microsoft.com/office/word/2018/wordml" xmlns:w16du="http://schemas.microsoft.com/office/word/2023/wordml/word16du" xmlns:w16sdtdh="http://schemas.microsoft.com/office/word/2020/wordml/sdtdatahash" xmlns:w16sdtfl="http://schemas.microsoft.com/office/word/2024/wordml/sdtformatlock" xmlns:w16se="http://schemas.microsoft.com/office/word/2015/wordml/symex" xmlns:wpg="http://schemas.microsoft.com/office/word/2010/wordprocessingGroup" xmlns:wpi="http://schemas.microsoft.com/office/word/2010/wordprocessingInk" xmlns:wne="http://schemas.microsoft.com/office/word/2006/wordml" xmlns:wps="http://schemas.microsoft.com/office/word/2010/wordprocessingShape" mc:Ignorable="w14 w15 w16se w16cid w16 w16cex w16sdtdh w16sdtfl w16du wp14">
   <w:body>
     <w:p>
       <w:pPr>
-        <w:numPr>
-          <w:ilvl w:val="0"/>
-          <w:numId w:val="1"/>
-        </w:numPr>
+        <w:rPr>
+          <w:lang w:val="en-US"/>
+        </w:rPr>
       </w:pPr>
       <w:r>
-        <w:t xml:space="preserve">Dolap içerisinde olan </w:t>
-      </w:r>
-      <w:proofErr w:type="spellStart"/>
-      <w:r>
-        <w:t>Item</w:t>
-      </w:r>
-      <w:proofErr w:type="spellEnd"/>
-      <w:r>
-        <w:t>(</w:t>
-      </w:r>
-      <w:proofErr w:type="spellStart"/>
-      <w:r>
-        <w:t>örn:Elma</w:t>
-      </w:r>
-      <w:proofErr w:type="spellEnd"/>
-      <w:r>
-        <w:t xml:space="preserve">) dışarıda kaldığında mevcut </w:t>
-      </w:r>
-      <w:proofErr w:type="spellStart"/>
-      <w:r>
-        <w:t>panel'in</w:t>
-      </w:r>
-      <w:proofErr w:type="spellEnd"/>
-      <w:r>
-        <w:t xml:space="preserve"> dışında yer aldığı için ekran geçişi yaptığımda kaybolmuyor onun </w:t>
-      </w:r>
-      <w:proofErr w:type="spellStart"/>
-      <w:r>
-        <w:t>panel'e</w:t>
-      </w:r>
-      <w:proofErr w:type="spellEnd"/>
-      <w:r>
-        <w:t xml:space="preserve"> geçmesi gerekiyor</w:t>
+        <w:rPr>
+          <w:lang w:val="en-US"/>
+        </w:rPr>
+        <w:t>*Scrollbar’lar kayarken durmuyor. Bu hata düzeltilecek. Tüm scrollbar akışlarında aynı problem var</w:t>
       </w:r>
     </w:p>
-    <w:p/>
-    <w:p>
-      <w:pPr>
-        <w:numPr>
-          <w:ilvl w:val="0"/>
-          <w:numId w:val="1"/>
-        </w:numPr>
-      </w:pPr>
-      <w:proofErr w:type="spellStart"/>
-      <w:r>
-        <w:t>Itemların</w:t>
-      </w:r>
-      <w:proofErr w:type="spellEnd"/>
-      <w:r>
-        <w:t xml:space="preserve"> </w:t>
-      </w:r>
-      <w:proofErr w:type="spellStart"/>
-      <w:r>
-        <w:t>DragHandler'ı</w:t>
-      </w:r>
-      <w:proofErr w:type="spellEnd"/>
-      <w:r>
-        <w:t xml:space="preserve"> </w:t>
-      </w:r>
-      <w:proofErr w:type="spellStart"/>
-      <w:r>
-        <w:t>click</w:t>
-      </w:r>
-      <w:proofErr w:type="spellEnd"/>
-      <w:r>
-        <w:t xml:space="preserve"> yapılan alan resmin </w:t>
-      </w:r>
-      <w:proofErr w:type="spellStart"/>
-      <w:r>
-        <w:t>dışındada</w:t>
-      </w:r>
-      <w:proofErr w:type="spellEnd"/>
-      <w:r>
-        <w:t xml:space="preserve"> alıyor. </w:t>
-      </w:r>
-      <w:proofErr w:type="spellStart"/>
-      <w:r>
-        <w:t>BoxCollider</w:t>
-      </w:r>
-      <w:proofErr w:type="spellEnd"/>
-      <w:r>
-        <w:t xml:space="preserve">' alanı üzerinden </w:t>
-      </w:r>
-      <w:proofErr w:type="spellStart"/>
-      <w:r>
-        <w:t>Drag</w:t>
-      </w:r>
-      <w:proofErr w:type="spellEnd"/>
-      <w:r>
-        <w:t xml:space="preserve"> yapabilmesi şeklinde güncelleme yapılacak </w:t>
-      </w:r>
-      <w:proofErr w:type="spellStart"/>
-      <w:r>
-        <w:t>DragHandler.cs</w:t>
-      </w:r>
-      <w:proofErr w:type="spellEnd"/>
-      <w:r>
-        <w:t xml:space="preserve"> dosyasında</w:t>
-      </w:r>
-    </w:p>
-    <w:p/>
     <w:sectPr>
       <w:headerReference w:type="even" r:id="rId7"/>
       <w:headerReference w:type="default" r:id="rId8"/>
@@ -128,7 +32,7 @@
 </file>
 
 <file path=word/endnotes.xml><?xml version="1.0" encoding="utf-8"?>
-<w:endnotes xmlns:wpc="http://schemas.microsoft.com/office/word/2010/wordprocessingCanvas" xmlns:cx="http://schemas.microsoft.com/office/drawing/2014/chartex" xmlns:cx1="http://schemas.microsoft.com/office/drawing/2015/9/8/chartex" xmlns:cx2="http://schemas.microsoft.com/office/drawing/2015/10/21/chartex" xmlns:cx3="http://schemas.microsoft.com/office/drawing/2016/5/9/chartex" xmlns:cx4="http://schemas.microsoft.com/office/drawing/2016/5/10/chartex" xmlns:cx5="http://schemas.microsoft.com/office/drawing/2016/5/11/chartex" xmlns:cx6="http://schemas.microsoft.com/office/drawing/2016/5/12/chartex" xmlns:cx7="http://schemas.microsoft.com/office/drawing/2016/5/13/chartex" xmlns:cx8="http://schemas.microsoft.com/office/drawing/2016/5/14/chartex" xmlns:mc="http://schemas.openxmlformats.org/markup-compatibility/2006" xmlns:aink="http://schemas.microsoft.com/office/drawing/2016/ink" xmlns:am3d="http://schemas.microsoft.com/office/drawing/2017/model3d" xmlns:o="urn:schemas-microsoft-com:office:office" xmlns:r="http://schemas.openxmlformats.org/officeDocument/2006/relationships" xmlns:m="http://schemas.openxmlformats.org/officeDocument/2006/math" xmlns:v="urn:schemas-microsoft-com:vml" xmlns:wp14="http://schemas.microsoft.com/office/word/2010/wordprocessingDrawing" xmlns:wp="http://schemas.openxmlformats.org/drawingml/2006/wordprocessingDrawing" xmlns:w10="urn:schemas-microsoft-com:office:word" xmlns:w="http://schemas.openxmlformats.org/wordprocessingml/2006/main" xmlns:w14="http://schemas.microsoft.com/office/word/2010/wordml" xmlns:w15="http://schemas.microsoft.com/office/word/2012/wordml" xmlns:w16cex="http://schemas.microsoft.com/office/word/2018/wordml/cex" xmlns:w16cid="http://schemas.microsoft.com/office/word/2016/wordml/cid" xmlns:w16="http://schemas.microsoft.com/office/word/2018/wordml" xmlns:w16sdtdh="http://schemas.microsoft.com/office/word/2020/wordml/sdtdatahash" xmlns:w16se="http://schemas.microsoft.com/office/word/2015/wordml/symex" xmlns:wpg="http://schemas.microsoft.com/office/word/2010/wordprocessingGroup" xmlns:wpi="http://schemas.microsoft.com/office/word/2010/wordprocessingInk" xmlns:wne="http://schemas.microsoft.com/office/word/2006/wordml" xmlns:wps="http://schemas.microsoft.com/office/word/2010/wordprocessingShape" mc:Ignorable="w14 w15 w16se w16cid w16 w16cex w16sdtdh wp14">
+<w:endnotes xmlns:wpc="http://schemas.microsoft.com/office/word/2010/wordprocessingCanvas" xmlns:cx="http://schemas.microsoft.com/office/drawing/2014/chartex" xmlns:cx1="http://schemas.microsoft.com/office/drawing/2015/9/8/chartex" xmlns:cx2="http://schemas.microsoft.com/office/drawing/2015/10/21/chartex" xmlns:cx3="http://schemas.microsoft.com/office/drawing/2016/5/9/chartex" xmlns:cx4="http://schemas.microsoft.com/office/drawing/2016/5/10/chartex" xmlns:cx5="http://schemas.microsoft.com/office/drawing/2016/5/11/chartex" xmlns:cx6="http://schemas.microsoft.com/office/drawing/2016/5/12/chartex" xmlns:cx7="http://schemas.microsoft.com/office/drawing/2016/5/13/chartex" xmlns:cx8="http://schemas.microsoft.com/office/drawing/2016/5/14/chartex" xmlns:mc="http://schemas.openxmlformats.org/markup-compatibility/2006" xmlns:aink="http://schemas.microsoft.com/office/drawing/2016/ink" xmlns:am3d="http://schemas.microsoft.com/office/drawing/2017/model3d" xmlns:o="urn:schemas-microsoft-com:office:office" xmlns:oel="http://schemas.microsoft.com/office/2019/extlst" xmlns:r="http://schemas.openxmlformats.org/officeDocument/2006/relationships" xmlns:m="http://schemas.openxmlformats.org/officeDocument/2006/math" xmlns:v="urn:schemas-microsoft-com:vml" xmlns:wp14="http://schemas.microsoft.com/office/word/2010/wordprocessingDrawing" xmlns:wp="http://schemas.openxmlformats.org/drawingml/2006/wordprocessingDrawing" xmlns:w10="urn:schemas-microsoft-com:office:word" xmlns:w="http://schemas.openxmlformats.org/wordprocessingml/2006/main" xmlns:w14="http://schemas.microsoft.com/office/word/2010/wordml" xmlns:w15="http://schemas.microsoft.com/office/word/2012/wordml" xmlns:w16cex="http://schemas.microsoft.com/office/word/2018/wordml/cex" xmlns:w16cid="http://schemas.microsoft.com/office/word/2016/wordml/cid" xmlns:w16="http://schemas.microsoft.com/office/word/2018/wordml" xmlns:w16du="http://schemas.microsoft.com/office/word/2023/wordml/word16du" xmlns:w16sdtdh="http://schemas.microsoft.com/office/word/2020/wordml/sdtdatahash" xmlns:w16sdtfl="http://schemas.microsoft.com/office/word/2024/wordml/sdtformatlock" xmlns:w16se="http://schemas.microsoft.com/office/word/2015/wordml/symex" xmlns:wpg="http://schemas.microsoft.com/office/word/2010/wordprocessingGroup" xmlns:wpi="http://schemas.microsoft.com/office/word/2010/wordprocessingInk" xmlns:wne="http://schemas.microsoft.com/office/word/2006/wordml" xmlns:wps="http://schemas.microsoft.com/office/word/2010/wordprocessingShape" mc:Ignorable="w14 w15 w16se w16cid w16 w16cex w16sdtdh w16sdtfl w16du wp14">
   <w:endnote w:type="separator" w:id="-1">
     <w:p>
       <w:pPr>
@@ -153,7 +57,7 @@
 </file>
 
 <file path=word/footer1.xml><?xml version="1.0" encoding="utf-8"?>
-<w:ftr xmlns:wpc="http://schemas.microsoft.com/office/word/2010/wordprocessingCanvas" xmlns:cx="http://schemas.microsoft.com/office/drawing/2014/chartex" xmlns:cx1="http://schemas.microsoft.com/office/drawing/2015/9/8/chartex" xmlns:cx2="http://schemas.microsoft.com/office/drawing/2015/10/21/chartex" xmlns:cx3="http://schemas.microsoft.com/office/drawing/2016/5/9/chartex" xmlns:cx4="http://schemas.microsoft.com/office/drawing/2016/5/10/chartex" xmlns:cx5="http://schemas.microsoft.com/office/drawing/2016/5/11/chartex" xmlns:cx6="http://schemas.microsoft.com/office/drawing/2016/5/12/chartex" xmlns:cx7="http://schemas.microsoft.com/office/drawing/2016/5/13/chartex" xmlns:cx8="http://schemas.microsoft.com/office/drawing/2016/5/14/chartex" xmlns:mc="http://schemas.openxmlformats.org/markup-compatibility/2006" xmlns:aink="http://schemas.microsoft.com/office/drawing/2016/ink" xmlns:am3d="http://schemas.microsoft.com/office/drawing/2017/model3d" xmlns:o="urn:schemas-microsoft-com:office:office" xmlns:r="http://schemas.openxmlformats.org/officeDocument/2006/relationships" xmlns:m="http://schemas.openxmlformats.org/officeDocument/2006/math" xmlns:v="urn:schemas-microsoft-com:vml" xmlns:wp14="http://schemas.microsoft.com/office/word/2010/wordprocessingDrawing" xmlns:wp="http://schemas.openxmlformats.org/drawingml/2006/wordprocessingDrawing" xmlns:w10="urn:schemas-microsoft-com:office:word" xmlns:w="http://schemas.openxmlformats.org/wordprocessingml/2006/main" xmlns:w14="http://schemas.microsoft.com/office/word/2010/wordml" xmlns:w15="http://schemas.microsoft.com/office/word/2012/wordml" xmlns:w16cex="http://schemas.microsoft.com/office/word/2018/wordml/cex" xmlns:w16cid="http://schemas.microsoft.com/office/word/2016/wordml/cid" xmlns:w16="http://schemas.microsoft.com/office/word/2018/wordml" xmlns:w16sdtdh="http://schemas.microsoft.com/office/word/2020/wordml/sdtdatahash" xmlns:w16se="http://schemas.microsoft.com/office/word/2015/wordml/symex" xmlns:wpg="http://schemas.microsoft.com/office/word/2010/wordprocessingGroup" xmlns:wpi="http://schemas.microsoft.com/office/word/2010/wordprocessingInk" xmlns:wne="http://schemas.microsoft.com/office/word/2006/wordml" xmlns:wps="http://schemas.microsoft.com/office/word/2010/wordprocessingShape" mc:Ignorable="w14 w15 w16se w16cid w16 w16cex w16sdtdh wp14">
+<w:ftr xmlns:wpc="http://schemas.microsoft.com/office/word/2010/wordprocessingCanvas" xmlns:cx="http://schemas.microsoft.com/office/drawing/2014/chartex" xmlns:cx1="http://schemas.microsoft.com/office/drawing/2015/9/8/chartex" xmlns:cx2="http://schemas.microsoft.com/office/drawing/2015/10/21/chartex" xmlns:cx3="http://schemas.microsoft.com/office/drawing/2016/5/9/chartex" xmlns:cx4="http://schemas.microsoft.com/office/drawing/2016/5/10/chartex" xmlns:cx5="http://schemas.microsoft.com/office/drawing/2016/5/11/chartex" xmlns:cx6="http://schemas.microsoft.com/office/drawing/2016/5/12/chartex" xmlns:cx7="http://schemas.microsoft.com/office/drawing/2016/5/13/chartex" xmlns:cx8="http://schemas.microsoft.com/office/drawing/2016/5/14/chartex" xmlns:mc="http://schemas.openxmlformats.org/markup-compatibility/2006" xmlns:aink="http://schemas.microsoft.com/office/drawing/2016/ink" xmlns:am3d="http://schemas.microsoft.com/office/drawing/2017/model3d" xmlns:o="urn:schemas-microsoft-com:office:office" xmlns:oel="http://schemas.microsoft.com/office/2019/extlst" xmlns:r="http://schemas.openxmlformats.org/officeDocument/2006/relationships" xmlns:m="http://schemas.openxmlformats.org/officeDocument/2006/math" xmlns:v="urn:schemas-microsoft-com:vml" xmlns:wp14="http://schemas.microsoft.com/office/word/2010/wordprocessingDrawing" xmlns:wp="http://schemas.openxmlformats.org/drawingml/2006/wordprocessingDrawing" xmlns:w10="urn:schemas-microsoft-com:office:word" xmlns:w="http://schemas.openxmlformats.org/wordprocessingml/2006/main" xmlns:w14="http://schemas.microsoft.com/office/word/2010/wordml" xmlns:w15="http://schemas.microsoft.com/office/word/2012/wordml" xmlns:w16cex="http://schemas.microsoft.com/office/word/2018/wordml/cex" xmlns:w16cid="http://schemas.microsoft.com/office/word/2016/wordml/cid" xmlns:w16="http://schemas.microsoft.com/office/word/2018/wordml" xmlns:w16du="http://schemas.microsoft.com/office/word/2023/wordml/word16du" xmlns:w16sdtdh="http://schemas.microsoft.com/office/word/2020/wordml/sdtdatahash" xmlns:w16sdtfl="http://schemas.microsoft.com/office/word/2024/wordml/sdtformatlock" xmlns:w16se="http://schemas.microsoft.com/office/word/2015/wordml/symex" xmlns:wpg="http://schemas.microsoft.com/office/word/2010/wordprocessingGroup" xmlns:wpi="http://schemas.microsoft.com/office/word/2010/wordprocessingInk" xmlns:wne="http://schemas.microsoft.com/office/word/2006/wordml" xmlns:wps="http://schemas.microsoft.com/office/word/2010/wordprocessingShape" mc:Ignorable="w14 w15 w16se w16cid w16 w16cex w16sdtdh w16sdtfl w16du wp14">
   <w:p>
     <w:pPr>
       <w:pStyle w:val="Footer"/>
@@ -163,7 +67,7 @@
 </file>
 
 <file path=word/footer2.xml><?xml version="1.0" encoding="utf-8"?>
-<w:ftr xmlns:wpc="http://schemas.microsoft.com/office/word/2010/wordprocessingCanvas" xmlns:cx="http://schemas.microsoft.com/office/drawing/2014/chartex" xmlns:cx1="http://schemas.microsoft.com/office/drawing/2015/9/8/chartex" xmlns:cx2="http://schemas.microsoft.com/office/drawing/2015/10/21/chartex" xmlns:cx3="http://schemas.microsoft.com/office/drawing/2016/5/9/chartex" xmlns:cx4="http://schemas.microsoft.com/office/drawing/2016/5/10/chartex" xmlns:cx5="http://schemas.microsoft.com/office/drawing/2016/5/11/chartex" xmlns:cx6="http://schemas.microsoft.com/office/drawing/2016/5/12/chartex" xmlns:cx7="http://schemas.microsoft.com/office/drawing/2016/5/13/chartex" xmlns:cx8="http://schemas.microsoft.com/office/drawing/2016/5/14/chartex" xmlns:mc="http://schemas.openxmlformats.org/markup-compatibility/2006" xmlns:aink="http://schemas.microsoft.com/office/drawing/2016/ink" xmlns:am3d="http://schemas.microsoft.com/office/drawing/2017/model3d" xmlns:o="urn:schemas-microsoft-com:office:office" xmlns:r="http://schemas.openxmlformats.org/officeDocument/2006/relationships" xmlns:m="http://schemas.openxmlformats.org/officeDocument/2006/math" xmlns:v="urn:schemas-microsoft-com:vml" xmlns:wp14="http://schemas.microsoft.com/office/word/2010/wordprocessingDrawing" xmlns:wp="http://schemas.openxmlformats.org/drawingml/2006/wordprocessingDrawing" xmlns:w10="urn:schemas-microsoft-com:office:word" xmlns:w="http://schemas.openxmlformats.org/wordprocessingml/2006/main" xmlns:w14="http://schemas.microsoft.com/office/word/2010/wordml" xmlns:w15="http://schemas.microsoft.com/office/word/2012/wordml" xmlns:w16cex="http://schemas.microsoft.com/office/word/2018/wordml/cex" xmlns:w16cid="http://schemas.microsoft.com/office/word/2016/wordml/cid" xmlns:w16="http://schemas.microsoft.com/office/word/2018/wordml" xmlns:w16sdtdh="http://schemas.microsoft.com/office/word/2020/wordml/sdtdatahash" xmlns:w16se="http://schemas.microsoft.com/office/word/2015/wordml/symex" xmlns:wpg="http://schemas.microsoft.com/office/word/2010/wordprocessingGroup" xmlns:wpi="http://schemas.microsoft.com/office/word/2010/wordprocessingInk" xmlns:wne="http://schemas.microsoft.com/office/word/2006/wordml" xmlns:wps="http://schemas.microsoft.com/office/word/2010/wordprocessingShape" mc:Ignorable="w14 w15 w16se w16cid w16 w16cex w16sdtdh wp14">
+<w:ftr xmlns:wpc="http://schemas.microsoft.com/office/word/2010/wordprocessingCanvas" xmlns:cx="http://schemas.microsoft.com/office/drawing/2014/chartex" xmlns:cx1="http://schemas.microsoft.com/office/drawing/2015/9/8/chartex" xmlns:cx2="http://schemas.microsoft.com/office/drawing/2015/10/21/chartex" xmlns:cx3="http://schemas.microsoft.com/office/drawing/2016/5/9/chartex" xmlns:cx4="http://schemas.microsoft.com/office/drawing/2016/5/10/chartex" xmlns:cx5="http://schemas.microsoft.com/office/drawing/2016/5/11/chartex" xmlns:cx6="http://schemas.microsoft.com/office/drawing/2016/5/12/chartex" xmlns:cx7="http://schemas.microsoft.com/office/drawing/2016/5/13/chartex" xmlns:cx8="http://schemas.microsoft.com/office/drawing/2016/5/14/chartex" xmlns:mc="http://schemas.openxmlformats.org/markup-compatibility/2006" xmlns:aink="http://schemas.microsoft.com/office/drawing/2016/ink" xmlns:am3d="http://schemas.microsoft.com/office/drawing/2017/model3d" xmlns:o="urn:schemas-microsoft-com:office:office" xmlns:oel="http://schemas.microsoft.com/office/2019/extlst" xmlns:r="http://schemas.openxmlformats.org/officeDocument/2006/relationships" xmlns:m="http://schemas.openxmlformats.org/officeDocument/2006/math" xmlns:v="urn:schemas-microsoft-com:vml" xmlns:wp14="http://schemas.microsoft.com/office/word/2010/wordprocessingDrawing" xmlns:wp="http://schemas.openxmlformats.org/drawingml/2006/wordprocessingDrawing" xmlns:w10="urn:schemas-microsoft-com:office:word" xmlns:w="http://schemas.openxmlformats.org/wordprocessingml/2006/main" xmlns:w14="http://schemas.microsoft.com/office/word/2010/wordml" xmlns:w15="http://schemas.microsoft.com/office/word/2012/wordml" xmlns:w16cex="http://schemas.microsoft.com/office/word/2018/wordml/cex" xmlns:w16cid="http://schemas.microsoft.com/office/word/2016/wordml/cid" xmlns:w16="http://schemas.microsoft.com/office/word/2018/wordml" xmlns:w16du="http://schemas.microsoft.com/office/word/2023/wordml/word16du" xmlns:w16sdtdh="http://schemas.microsoft.com/office/word/2020/wordml/sdtdatahash" xmlns:w16sdtfl="http://schemas.microsoft.com/office/word/2024/wordml/sdtformatlock" xmlns:w16se="http://schemas.microsoft.com/office/word/2015/wordml/symex" xmlns:wpg="http://schemas.microsoft.com/office/word/2010/wordprocessingGroup" xmlns:wpi="http://schemas.microsoft.com/office/word/2010/wordprocessingInk" xmlns:wne="http://schemas.microsoft.com/office/word/2006/wordml" xmlns:wps="http://schemas.microsoft.com/office/word/2010/wordprocessingShape" mc:Ignorable="w14 w15 w16se w16cid w16 w16cex w16sdtdh w16sdtfl w16du wp14">
   <w:p>
     <w:pPr>
       <w:pStyle w:val="Footer"/>
@@ -196,7 +100,7 @@
 </file>
 
 <file path=word/footer3.xml><?xml version="1.0" encoding="utf-8"?>
-<w:ftr xmlns:wpc="http://schemas.microsoft.com/office/word/2010/wordprocessingCanvas" xmlns:cx="http://schemas.microsoft.com/office/drawing/2014/chartex" xmlns:cx1="http://schemas.microsoft.com/office/drawing/2015/9/8/chartex" xmlns:cx2="http://schemas.microsoft.com/office/drawing/2015/10/21/chartex" xmlns:cx3="http://schemas.microsoft.com/office/drawing/2016/5/9/chartex" xmlns:cx4="http://schemas.microsoft.com/office/drawing/2016/5/10/chartex" xmlns:cx5="http://schemas.microsoft.com/office/drawing/2016/5/11/chartex" xmlns:cx6="http://schemas.microsoft.com/office/drawing/2016/5/12/chartex" xmlns:cx7="http://schemas.microsoft.com/office/drawing/2016/5/13/chartex" xmlns:cx8="http://schemas.microsoft.com/office/drawing/2016/5/14/chartex" xmlns:mc="http://schemas.openxmlformats.org/markup-compatibility/2006" xmlns:aink="http://schemas.microsoft.com/office/drawing/2016/ink" xmlns:am3d="http://schemas.microsoft.com/office/drawing/2017/model3d" xmlns:o="urn:schemas-microsoft-com:office:office" xmlns:r="http://schemas.openxmlformats.org/officeDocument/2006/relationships" xmlns:m="http://schemas.openxmlformats.org/officeDocument/2006/math" xmlns:v="urn:schemas-microsoft-com:vml" xmlns:wp14="http://schemas.microsoft.com/office/word/2010/wordprocessingDrawing" xmlns:wp="http://schemas.openxmlformats.org/drawingml/2006/wordprocessingDrawing" xmlns:w10="urn:schemas-microsoft-com:office:word" xmlns:w="http://schemas.openxmlformats.org/wordprocessingml/2006/main" xmlns:w14="http://schemas.microsoft.com/office/word/2010/wordml" xmlns:w15="http://schemas.microsoft.com/office/word/2012/wordml" xmlns:w16cex="http://schemas.microsoft.com/office/word/2018/wordml/cex" xmlns:w16cid="http://schemas.microsoft.com/office/word/2016/wordml/cid" xmlns:w16="http://schemas.microsoft.com/office/word/2018/wordml" xmlns:w16sdtdh="http://schemas.microsoft.com/office/word/2020/wordml/sdtdatahash" xmlns:w16se="http://schemas.microsoft.com/office/word/2015/wordml/symex" xmlns:wpg="http://schemas.microsoft.com/office/word/2010/wordprocessingGroup" xmlns:wpi="http://schemas.microsoft.com/office/word/2010/wordprocessingInk" xmlns:wne="http://schemas.microsoft.com/office/word/2006/wordml" xmlns:wps="http://schemas.microsoft.com/office/word/2010/wordprocessingShape" mc:Ignorable="w14 w15 w16se w16cid w16 w16cex w16sdtdh wp14">
+<w:ftr xmlns:wpc="http://schemas.microsoft.com/office/word/2010/wordprocessingCanvas" xmlns:cx="http://schemas.microsoft.com/office/drawing/2014/chartex" xmlns:cx1="http://schemas.microsoft.com/office/drawing/2015/9/8/chartex" xmlns:cx2="http://schemas.microsoft.com/office/drawing/2015/10/21/chartex" xmlns:cx3="http://schemas.microsoft.com/office/drawing/2016/5/9/chartex" xmlns:cx4="http://schemas.microsoft.com/office/drawing/2016/5/10/chartex" xmlns:cx5="http://schemas.microsoft.com/office/drawing/2016/5/11/chartex" xmlns:cx6="http://schemas.microsoft.com/office/drawing/2016/5/12/chartex" xmlns:cx7="http://schemas.microsoft.com/office/drawing/2016/5/13/chartex" xmlns:cx8="http://schemas.microsoft.com/office/drawing/2016/5/14/chartex" xmlns:mc="http://schemas.openxmlformats.org/markup-compatibility/2006" xmlns:aink="http://schemas.microsoft.com/office/drawing/2016/ink" xmlns:am3d="http://schemas.microsoft.com/office/drawing/2017/model3d" xmlns:o="urn:schemas-microsoft-com:office:office" xmlns:oel="http://schemas.microsoft.com/office/2019/extlst" xmlns:r="http://schemas.openxmlformats.org/officeDocument/2006/relationships" xmlns:m="http://schemas.openxmlformats.org/officeDocument/2006/math" xmlns:v="urn:schemas-microsoft-com:vml" xmlns:wp14="http://schemas.microsoft.com/office/word/2010/wordprocessingDrawing" xmlns:wp="http://schemas.openxmlformats.org/drawingml/2006/wordprocessingDrawing" xmlns:w10="urn:schemas-microsoft-com:office:word" xmlns:w="http://schemas.openxmlformats.org/wordprocessingml/2006/main" xmlns:w14="http://schemas.microsoft.com/office/word/2010/wordml" xmlns:w15="http://schemas.microsoft.com/office/word/2012/wordml" xmlns:w16cex="http://schemas.microsoft.com/office/word/2018/wordml/cex" xmlns:w16cid="http://schemas.microsoft.com/office/word/2016/wordml/cid" xmlns:w16="http://schemas.microsoft.com/office/word/2018/wordml" xmlns:w16du="http://schemas.microsoft.com/office/word/2023/wordml/word16du" xmlns:w16sdtdh="http://schemas.microsoft.com/office/word/2020/wordml/sdtdatahash" xmlns:w16sdtfl="http://schemas.microsoft.com/office/word/2024/wordml/sdtformatlock" xmlns:w16se="http://schemas.microsoft.com/office/word/2015/wordml/symex" xmlns:wpg="http://schemas.microsoft.com/office/word/2010/wordprocessingGroup" xmlns:wpi="http://schemas.microsoft.com/office/word/2010/wordprocessingInk" xmlns:wne="http://schemas.microsoft.com/office/word/2006/wordml" xmlns:wps="http://schemas.microsoft.com/office/word/2010/wordprocessingShape" mc:Ignorable="w14 w15 w16se w16cid w16 w16cex w16sdtdh w16sdtfl w16du wp14">
   <w:p>
     <w:pPr>
       <w:pStyle w:val="Footer"/>
@@ -206,7 +110,7 @@
 </file>
 
 <file path=word/footnotes.xml><?xml version="1.0" encoding="utf-8"?>
-<w:footnotes xmlns:wpc="http://schemas.microsoft.com/office/word/2010/wordprocessingCanvas" xmlns:cx="http://schemas.microsoft.com/office/drawing/2014/chartex" xmlns:cx1="http://schemas.microsoft.com/office/drawing/2015/9/8/chartex" xmlns:cx2="http://schemas.microsoft.com/office/drawing/2015/10/21/chartex" xmlns:cx3="http://schemas.microsoft.com/office/drawing/2016/5/9/chartex" xmlns:cx4="http://schemas.microsoft.com/office/drawing/2016/5/10/chartex" xmlns:cx5="http://schemas.microsoft.com/office/drawing/2016/5/11/chartex" xmlns:cx6="http://schemas.microsoft.com/office/drawing/2016/5/12/chartex" xmlns:cx7="http://schemas.microsoft.com/office/drawing/2016/5/13/chartex" xmlns:cx8="http://schemas.microsoft.com/office/drawing/2016/5/14/chartex" xmlns:mc="http://schemas.openxmlformats.org/markup-compatibility/2006" xmlns:aink="http://schemas.microsoft.com/office/drawing/2016/ink" xmlns:am3d="http://schemas.microsoft.com/office/drawing/2017/model3d" xmlns:o="urn:schemas-microsoft-com:office:office" xmlns:r="http://schemas.openxmlformats.org/officeDocument/2006/relationships" xmlns:m="http://schemas.openxmlformats.org/officeDocument/2006/math" xmlns:v="urn:schemas-microsoft-com:vml" xmlns:wp14="http://schemas.microsoft.com/office/word/2010/wordprocessingDrawing" xmlns:wp="http://schemas.openxmlformats.org/drawingml/2006/wordprocessingDrawing" xmlns:w10="urn:schemas-microsoft-com:office:word" xmlns:w="http://schemas.openxmlformats.org/wordprocessingml/2006/main" xmlns:w14="http://schemas.microsoft.com/office/word/2010/wordml" xmlns:w15="http://schemas.microsoft.com/office/word/2012/wordml" xmlns:w16cex="http://schemas.microsoft.com/office/word/2018/wordml/cex" xmlns:w16cid="http://schemas.microsoft.com/office/word/2016/wordml/cid" xmlns:w16="http://schemas.microsoft.com/office/word/2018/wordml" xmlns:w16sdtdh="http://schemas.microsoft.com/office/word/2020/wordml/sdtdatahash" xmlns:w16se="http://schemas.microsoft.com/office/word/2015/wordml/symex" xmlns:wpg="http://schemas.microsoft.com/office/word/2010/wordprocessingGroup" xmlns:wpi="http://schemas.microsoft.com/office/word/2010/wordprocessingInk" xmlns:wne="http://schemas.microsoft.com/office/word/2006/wordml" xmlns:wps="http://schemas.microsoft.com/office/word/2010/wordprocessingShape" mc:Ignorable="w14 w15 w16se w16cid w16 w16cex w16sdtdh wp14">
+<w:footnotes xmlns:wpc="http://schemas.microsoft.com/office/word/2010/wordprocessingCanvas" xmlns:cx="http://schemas.microsoft.com/office/drawing/2014/chartex" xmlns:cx1="http://schemas.microsoft.com/office/drawing/2015/9/8/chartex" xmlns:cx2="http://schemas.microsoft.com/office/drawing/2015/10/21/chartex" xmlns:cx3="http://schemas.microsoft.com/office/drawing/2016/5/9/chartex" xmlns:cx4="http://schemas.microsoft.com/office/drawing/2016/5/10/chartex" xmlns:cx5="http://schemas.microsoft.com/office/drawing/2016/5/11/chartex" xmlns:cx6="http://schemas.microsoft.com/office/drawing/2016/5/12/chartex" xmlns:cx7="http://schemas.microsoft.com/office/drawing/2016/5/13/chartex" xmlns:cx8="http://schemas.microsoft.com/office/drawing/2016/5/14/chartex" xmlns:mc="http://schemas.openxmlformats.org/markup-compatibility/2006" xmlns:aink="http://schemas.microsoft.com/office/drawing/2016/ink" xmlns:am3d="http://schemas.microsoft.com/office/drawing/2017/model3d" xmlns:o="urn:schemas-microsoft-com:office:office" xmlns:oel="http://schemas.microsoft.com/office/2019/extlst" xmlns:r="http://schemas.openxmlformats.org/officeDocument/2006/relationships" xmlns:m="http://schemas.openxmlformats.org/officeDocument/2006/math" xmlns:v="urn:schemas-microsoft-com:vml" xmlns:wp14="http://schemas.microsoft.com/office/word/2010/wordprocessingDrawing" xmlns:wp="http://schemas.openxmlformats.org/drawingml/2006/wordprocessingDrawing" xmlns:w10="urn:schemas-microsoft-com:office:word" xmlns:w="http://schemas.openxmlformats.org/wordprocessingml/2006/main" xmlns:w14="http://schemas.microsoft.com/office/word/2010/wordml" xmlns:w15="http://schemas.microsoft.com/office/word/2012/wordml" xmlns:w16cex="http://schemas.microsoft.com/office/word/2018/wordml/cex" xmlns:w16cid="http://schemas.microsoft.com/office/word/2016/wordml/cid" xmlns:w16="http://schemas.microsoft.com/office/word/2018/wordml" xmlns:w16du="http://schemas.microsoft.com/office/word/2023/wordml/word16du" xmlns:w16sdtdh="http://schemas.microsoft.com/office/word/2020/wordml/sdtdatahash" xmlns:w16sdtfl="http://schemas.microsoft.com/office/word/2024/wordml/sdtformatlock" xmlns:w16se="http://schemas.microsoft.com/office/word/2015/wordml/symex" xmlns:wpg="http://schemas.microsoft.com/office/word/2010/wordprocessingGroup" xmlns:wpi="http://schemas.microsoft.com/office/word/2010/wordprocessingInk" xmlns:wne="http://schemas.microsoft.com/office/word/2006/wordml" xmlns:wps="http://schemas.microsoft.com/office/word/2010/wordprocessingShape" mc:Ignorable="w14 w15 w16se w16cid w16 w16cex w16sdtdh w16sdtfl w16du wp14">
   <w:footnote w:type="separator" w:id="-1">
     <w:p>
       <w:pPr>
@@ -231,7 +135,7 @@
 </file>
 
 <file path=word/header1.xml><?xml version="1.0" encoding="utf-8"?>
-<w:hdr xmlns:wpc="http://schemas.microsoft.com/office/word/2010/wordprocessingCanvas" xmlns:cx="http://schemas.microsoft.com/office/drawing/2014/chartex" xmlns:cx1="http://schemas.microsoft.com/office/drawing/2015/9/8/chartex" xmlns:cx2="http://schemas.microsoft.com/office/drawing/2015/10/21/chartex" xmlns:cx3="http://schemas.microsoft.com/office/drawing/2016/5/9/chartex" xmlns:cx4="http://schemas.microsoft.com/office/drawing/2016/5/10/chartex" xmlns:cx5="http://schemas.microsoft.com/office/drawing/2016/5/11/chartex" xmlns:cx6="http://schemas.microsoft.com/office/drawing/2016/5/12/chartex" xmlns:cx7="http://schemas.microsoft.com/office/drawing/2016/5/13/chartex" xmlns:cx8="http://schemas.microsoft.com/office/drawing/2016/5/14/chartex" xmlns:mc="http://schemas.openxmlformats.org/markup-compatibility/2006" xmlns:aink="http://schemas.microsoft.com/office/drawing/2016/ink" xmlns:am3d="http://schemas.microsoft.com/office/drawing/2017/model3d" xmlns:o="urn:schemas-microsoft-com:office:office" xmlns:r="http://schemas.openxmlformats.org/officeDocument/2006/relationships" xmlns:m="http://schemas.openxmlformats.org/officeDocument/2006/math" xmlns:v="urn:schemas-microsoft-com:vml" xmlns:wp14="http://schemas.microsoft.com/office/word/2010/wordprocessingDrawing" xmlns:wp="http://schemas.openxmlformats.org/drawingml/2006/wordprocessingDrawing" xmlns:w10="urn:schemas-microsoft-com:office:word" xmlns:w="http://schemas.openxmlformats.org/wordprocessingml/2006/main" xmlns:w14="http://schemas.microsoft.com/office/word/2010/wordml" xmlns:w15="http://schemas.microsoft.com/office/word/2012/wordml" xmlns:w16cex="http://schemas.microsoft.com/office/word/2018/wordml/cex" xmlns:w16cid="http://schemas.microsoft.com/office/word/2016/wordml/cid" xmlns:w16="http://schemas.microsoft.com/office/word/2018/wordml" xmlns:w16sdtdh="http://schemas.microsoft.com/office/word/2020/wordml/sdtdatahash" xmlns:w16se="http://schemas.microsoft.com/office/word/2015/wordml/symex" xmlns:wpg="http://schemas.microsoft.com/office/word/2010/wordprocessingGroup" xmlns:wpi="http://schemas.microsoft.com/office/word/2010/wordprocessingInk" xmlns:wne="http://schemas.microsoft.com/office/word/2006/wordml" xmlns:wps="http://schemas.microsoft.com/office/word/2010/wordprocessingShape" mc:Ignorable="w14 w15 w16se w16cid w16 w16cex w16sdtdh wp14">
+<w:hdr xmlns:wpc="http://schemas.microsoft.com/office/word/2010/wordprocessingCanvas" xmlns:cx="http://schemas.microsoft.com/office/drawing/2014/chartex" xmlns:cx1="http://schemas.microsoft.com/office/drawing/2015/9/8/chartex" xmlns:cx2="http://schemas.microsoft.com/office/drawing/2015/10/21/chartex" xmlns:cx3="http://schemas.microsoft.com/office/drawing/2016/5/9/chartex" xmlns:cx4="http://schemas.microsoft.com/office/drawing/2016/5/10/chartex" xmlns:cx5="http://schemas.microsoft.com/office/drawing/2016/5/11/chartex" xmlns:cx6="http://schemas.microsoft.com/office/drawing/2016/5/12/chartex" xmlns:cx7="http://schemas.microsoft.com/office/drawing/2016/5/13/chartex" xmlns:cx8="http://schemas.microsoft.com/office/drawing/2016/5/14/chartex" xmlns:mc="http://schemas.openxmlformats.org/markup-compatibility/2006" xmlns:aink="http://schemas.microsoft.com/office/drawing/2016/ink" xmlns:am3d="http://schemas.microsoft.com/office/drawing/2017/model3d" xmlns:o="urn:schemas-microsoft-com:office:office" xmlns:oel="http://schemas.microsoft.com/office/2019/extlst" xmlns:r="http://schemas.openxmlformats.org/officeDocument/2006/relationships" xmlns:m="http://schemas.openxmlformats.org/officeDocument/2006/math" xmlns:v="urn:schemas-microsoft-com:vml" xmlns:wp14="http://schemas.microsoft.com/office/word/2010/wordprocessingDrawing" xmlns:wp="http://schemas.openxmlformats.org/drawingml/2006/wordprocessingDrawing" xmlns:w10="urn:schemas-microsoft-com:office:word" xmlns:w="http://schemas.openxmlformats.org/wordprocessingml/2006/main" xmlns:w14="http://schemas.microsoft.com/office/word/2010/wordml" xmlns:w15="http://schemas.microsoft.com/office/word/2012/wordml" xmlns:w16cex="http://schemas.microsoft.com/office/word/2018/wordml/cex" xmlns:w16cid="http://schemas.microsoft.com/office/word/2016/wordml/cid" xmlns:w16="http://schemas.microsoft.com/office/word/2018/wordml" xmlns:w16du="http://schemas.microsoft.com/office/word/2023/wordml/word16du" xmlns:w16sdtdh="http://schemas.microsoft.com/office/word/2020/wordml/sdtdatahash" xmlns:w16sdtfl="http://schemas.microsoft.com/office/word/2024/wordml/sdtformatlock" xmlns:w16se="http://schemas.microsoft.com/office/word/2015/wordml/symex" xmlns:wpg="http://schemas.microsoft.com/office/word/2010/wordprocessingGroup" xmlns:wpi="http://schemas.microsoft.com/office/word/2010/wordprocessingInk" xmlns:wne="http://schemas.microsoft.com/office/word/2006/wordml" xmlns:wps="http://schemas.microsoft.com/office/word/2010/wordprocessingShape" mc:Ignorable="w14 w15 w16se w16cid w16 w16cex w16sdtdh w16sdtfl w16du wp14">
   <w:p>
     <w:pPr>
       <w:pStyle w:val="Header"/>
@@ -241,7 +145,7 @@
 </file>
 
 <file path=word/header2.xml><?xml version="1.0" encoding="utf-8"?>
-<w:hdr xmlns:wpc="http://schemas.microsoft.com/office/word/2010/wordprocessingCanvas" xmlns:cx="http://schemas.microsoft.com/office/drawing/2014/chartex" xmlns:cx1="http://schemas.microsoft.com/office/drawing/2015/9/8/chartex" xmlns:cx2="http://schemas.microsoft.com/office/drawing/2015/10/21/chartex" xmlns:cx3="http://schemas.microsoft.com/office/drawing/2016/5/9/chartex" xmlns:cx4="http://schemas.microsoft.com/office/drawing/2016/5/10/chartex" xmlns:cx5="http://schemas.microsoft.com/office/drawing/2016/5/11/chartex" xmlns:cx6="http://schemas.microsoft.com/office/drawing/2016/5/12/chartex" xmlns:cx7="http://schemas.microsoft.com/office/drawing/2016/5/13/chartex" xmlns:cx8="http://schemas.microsoft.com/office/drawing/2016/5/14/chartex" xmlns:mc="http://schemas.openxmlformats.org/markup-compatibility/2006" xmlns:aink="http://schemas.microsoft.com/office/drawing/2016/ink" xmlns:am3d="http://schemas.microsoft.com/office/drawing/2017/model3d" xmlns:o="urn:schemas-microsoft-com:office:office" xmlns:r="http://schemas.openxmlformats.org/officeDocument/2006/relationships" xmlns:m="http://schemas.openxmlformats.org/officeDocument/2006/math" xmlns:v="urn:schemas-microsoft-com:vml" xmlns:wp14="http://schemas.microsoft.com/office/word/2010/wordprocessingDrawing" xmlns:wp="http://schemas.openxmlformats.org/drawingml/2006/wordprocessingDrawing" xmlns:w10="urn:schemas-microsoft-com:office:word" xmlns:w="http://schemas.openxmlformats.org/wordprocessingml/2006/main" xmlns:w14="http://schemas.microsoft.com/office/word/2010/wordml" xmlns:w15="http://schemas.microsoft.com/office/word/2012/wordml" xmlns:w16cex="http://schemas.microsoft.com/office/word/2018/wordml/cex" xmlns:w16cid="http://schemas.microsoft.com/office/word/2016/wordml/cid" xmlns:w16="http://schemas.microsoft.com/office/word/2018/wordml" xmlns:w16sdtdh="http://schemas.microsoft.com/office/word/2020/wordml/sdtdatahash" xmlns:w16se="http://schemas.microsoft.com/office/word/2015/wordml/symex" xmlns:wpg="http://schemas.microsoft.com/office/word/2010/wordprocessingGroup" xmlns:wpi="http://schemas.microsoft.com/office/word/2010/wordprocessingInk" xmlns:wne="http://schemas.microsoft.com/office/word/2006/wordml" xmlns:wps="http://schemas.microsoft.com/office/word/2010/wordprocessingShape" mc:Ignorable="w14 w15 w16se w16cid w16 w16cex w16sdtdh wp14">
+<w:hdr xmlns:wpc="http://schemas.microsoft.com/office/word/2010/wordprocessingCanvas" xmlns:cx="http://schemas.microsoft.com/office/drawing/2014/chartex" xmlns:cx1="http://schemas.microsoft.com/office/drawing/2015/9/8/chartex" xmlns:cx2="http://schemas.microsoft.com/office/drawing/2015/10/21/chartex" xmlns:cx3="http://schemas.microsoft.com/office/drawing/2016/5/9/chartex" xmlns:cx4="http://schemas.microsoft.com/office/drawing/2016/5/10/chartex" xmlns:cx5="http://schemas.microsoft.com/office/drawing/2016/5/11/chartex" xmlns:cx6="http://schemas.microsoft.com/office/drawing/2016/5/12/chartex" xmlns:cx7="http://schemas.microsoft.com/office/drawing/2016/5/13/chartex" xmlns:cx8="http://schemas.microsoft.com/office/drawing/2016/5/14/chartex" xmlns:mc="http://schemas.openxmlformats.org/markup-compatibility/2006" xmlns:aink="http://schemas.microsoft.com/office/drawing/2016/ink" xmlns:am3d="http://schemas.microsoft.com/office/drawing/2017/model3d" xmlns:o="urn:schemas-microsoft-com:office:office" xmlns:oel="http://schemas.microsoft.com/office/2019/extlst" xmlns:r="http://schemas.openxmlformats.org/officeDocument/2006/relationships" xmlns:m="http://schemas.openxmlformats.org/officeDocument/2006/math" xmlns:v="urn:schemas-microsoft-com:vml" xmlns:wp14="http://schemas.microsoft.com/office/word/2010/wordprocessingDrawing" xmlns:wp="http://schemas.openxmlformats.org/drawingml/2006/wordprocessingDrawing" xmlns:w10="urn:schemas-microsoft-com:office:word" xmlns:w="http://schemas.openxmlformats.org/wordprocessingml/2006/main" xmlns:w14="http://schemas.microsoft.com/office/word/2010/wordml" xmlns:w15="http://schemas.microsoft.com/office/word/2012/wordml" xmlns:w16cex="http://schemas.microsoft.com/office/word/2018/wordml/cex" xmlns:w16cid="http://schemas.microsoft.com/office/word/2016/wordml/cid" xmlns:w16="http://schemas.microsoft.com/office/word/2018/wordml" xmlns:w16du="http://schemas.microsoft.com/office/word/2023/wordml/word16du" xmlns:w16sdtdh="http://schemas.microsoft.com/office/word/2020/wordml/sdtdatahash" xmlns:w16sdtfl="http://schemas.microsoft.com/office/word/2024/wordml/sdtformatlock" xmlns:w16se="http://schemas.microsoft.com/office/word/2015/wordml/symex" xmlns:wpg="http://schemas.microsoft.com/office/word/2010/wordprocessingGroup" xmlns:wpi="http://schemas.microsoft.com/office/word/2010/wordprocessingInk" xmlns:wne="http://schemas.microsoft.com/office/word/2006/wordml" xmlns:wps="http://schemas.microsoft.com/office/word/2010/wordprocessingShape" mc:Ignorable="w14 w15 w16se w16cid w16 w16cex w16sdtdh w16sdtfl w16du wp14">
   <w:p>
     <w:pPr>
       <w:pStyle w:val="Header"/>
@@ -268,7 +172,7 @@
 </file>
 
 <file path=word/header3.xml><?xml version="1.0" encoding="utf-8"?>
-<w:hdr xmlns:wpc="http://schemas.microsoft.com/office/word/2010/wordprocessingCanvas" xmlns:cx="http://schemas.microsoft.com/office/drawing/2014/chartex" xmlns:cx1="http://schemas.microsoft.com/office/drawing/2015/9/8/chartex" xmlns:cx2="http://schemas.microsoft.com/office/drawing/2015/10/21/chartex" xmlns:cx3="http://schemas.microsoft.com/office/drawing/2016/5/9/chartex" xmlns:cx4="http://schemas.microsoft.com/office/drawing/2016/5/10/chartex" xmlns:cx5="http://schemas.microsoft.com/office/drawing/2016/5/11/chartex" xmlns:cx6="http://schemas.microsoft.com/office/drawing/2016/5/12/chartex" xmlns:cx7="http://schemas.microsoft.com/office/drawing/2016/5/13/chartex" xmlns:cx8="http://schemas.microsoft.com/office/drawing/2016/5/14/chartex" xmlns:mc="http://schemas.openxmlformats.org/markup-compatibility/2006" xmlns:aink="http://schemas.microsoft.com/office/drawing/2016/ink" xmlns:am3d="http://schemas.microsoft.com/office/drawing/2017/model3d" xmlns:o="urn:schemas-microsoft-com:office:office" xmlns:r="http://schemas.openxmlformats.org/officeDocument/2006/relationships" xmlns:m="http://schemas.openxmlformats.org/officeDocument/2006/math" xmlns:v="urn:schemas-microsoft-com:vml" xmlns:wp14="http://schemas.microsoft.com/office/word/2010/wordprocessingDrawing" xmlns:wp="http://schemas.openxmlformats.org/drawingml/2006/wordprocessingDrawing" xmlns:w10="urn:schemas-microsoft-com:office:word" xmlns:w="http://schemas.openxmlformats.org/wordprocessingml/2006/main" xmlns:w14="http://schemas.microsoft.com/office/word/2010/wordml" xmlns:w15="http://schemas.microsoft.com/office/word/2012/wordml" xmlns:w16cex="http://schemas.microsoft.com/office/word/2018/wordml/cex" xmlns:w16cid="http://schemas.microsoft.com/office/word/2016/wordml/cid" xmlns:w16="http://schemas.microsoft.com/office/word/2018/wordml" xmlns:w16sdtdh="http://schemas.microsoft.com/office/word/2020/wordml/sdtdatahash" xmlns:w16se="http://schemas.microsoft.com/office/word/2015/wordml/symex" xmlns:wpg="http://schemas.microsoft.com/office/word/2010/wordprocessingGroup" xmlns:wpi="http://schemas.microsoft.com/office/word/2010/wordprocessingInk" xmlns:wne="http://schemas.microsoft.com/office/word/2006/wordml" xmlns:wps="http://schemas.microsoft.com/office/word/2010/wordprocessingShape" mc:Ignorable="w14 w15 w16se w16cid w16 w16cex w16sdtdh wp14">
+<w:hdr xmlns:wpc="http://schemas.microsoft.com/office/word/2010/wordprocessingCanvas" xmlns:cx="http://schemas.microsoft.com/office/drawing/2014/chartex" xmlns:cx1="http://schemas.microsoft.com/office/drawing/2015/9/8/chartex" xmlns:cx2="http://schemas.microsoft.com/office/drawing/2015/10/21/chartex" xmlns:cx3="http://schemas.microsoft.com/office/drawing/2016/5/9/chartex" xmlns:cx4="http://schemas.microsoft.com/office/drawing/2016/5/10/chartex" xmlns:cx5="http://schemas.microsoft.com/office/drawing/2016/5/11/chartex" xmlns:cx6="http://schemas.microsoft.com/office/drawing/2016/5/12/chartex" xmlns:cx7="http://schemas.microsoft.com/office/drawing/2016/5/13/chartex" xmlns:cx8="http://schemas.microsoft.com/office/drawing/2016/5/14/chartex" xmlns:mc="http://schemas.openxmlformats.org/markup-compatibility/2006" xmlns:aink="http://schemas.microsoft.com/office/drawing/2016/ink" xmlns:am3d="http://schemas.microsoft.com/office/drawing/2017/model3d" xmlns:o="urn:schemas-microsoft-com:office:office" xmlns:oel="http://schemas.microsoft.com/office/2019/extlst" xmlns:r="http://schemas.openxmlformats.org/officeDocument/2006/relationships" xmlns:m="http://schemas.openxmlformats.org/officeDocument/2006/math" xmlns:v="urn:schemas-microsoft-com:vml" xmlns:wp14="http://schemas.microsoft.com/office/word/2010/wordprocessingDrawing" xmlns:wp="http://schemas.openxmlformats.org/drawingml/2006/wordprocessingDrawing" xmlns:w10="urn:schemas-microsoft-com:office:word" xmlns:w="http://schemas.openxmlformats.org/wordprocessingml/2006/main" xmlns:w14="http://schemas.microsoft.com/office/word/2010/wordml" xmlns:w15="http://schemas.microsoft.com/office/word/2012/wordml" xmlns:w16cex="http://schemas.microsoft.com/office/word/2018/wordml/cex" xmlns:w16cid="http://schemas.microsoft.com/office/word/2016/wordml/cid" xmlns:w16="http://schemas.microsoft.com/office/word/2018/wordml" xmlns:w16du="http://schemas.microsoft.com/office/word/2023/wordml/word16du" xmlns:w16sdtdh="http://schemas.microsoft.com/office/word/2020/wordml/sdtdatahash" xmlns:w16sdtfl="http://schemas.microsoft.com/office/word/2024/wordml/sdtformatlock" xmlns:w16se="http://schemas.microsoft.com/office/word/2015/wordml/symex" xmlns:wpg="http://schemas.microsoft.com/office/word/2010/wordprocessingGroup" xmlns:wpi="http://schemas.microsoft.com/office/word/2010/wordprocessingInk" xmlns:wne="http://schemas.microsoft.com/office/word/2006/wordml" xmlns:wps="http://schemas.microsoft.com/office/word/2010/wordprocessingShape" mc:Ignorable="w14 w15 w16se w16cid w16 w16cex w16sdtdh w16sdtfl w16du wp14">
   <w:p>
     <w:pPr>
       <w:pStyle w:val="Header"/>
@@ -278,7 +182,7 @@
 </file>
 
 <file path=word/numbering.xml><?xml version="1.0" encoding="utf-8"?>
-<w:numbering xmlns:wpc="http://schemas.microsoft.com/office/word/2010/wordprocessingCanvas" xmlns:cx="http://schemas.microsoft.com/office/drawing/2014/chartex" xmlns:cx1="http://schemas.microsoft.com/office/drawing/2015/9/8/chartex" xmlns:cx2="http://schemas.microsoft.com/office/drawing/2015/10/21/chartex" xmlns:cx3="http://schemas.microsoft.com/office/drawing/2016/5/9/chartex" xmlns:cx4="http://schemas.microsoft.com/office/drawing/2016/5/10/chartex" xmlns:cx5="http://schemas.microsoft.com/office/drawing/2016/5/11/chartex" xmlns:cx6="http://schemas.microsoft.com/office/drawing/2016/5/12/chartex" xmlns:cx7="http://schemas.microsoft.com/office/drawing/2016/5/13/chartex" xmlns:cx8="http://schemas.microsoft.com/office/drawing/2016/5/14/chartex" xmlns:mc="http://schemas.openxmlformats.org/markup-compatibility/2006" xmlns:aink="http://schemas.microsoft.com/office/drawing/2016/ink" xmlns:am3d="http://schemas.microsoft.com/office/drawing/2017/model3d" xmlns:o="urn:schemas-microsoft-com:office:office" xmlns:r="http://schemas.openxmlformats.org/officeDocument/2006/relationships" xmlns:m="http://schemas.openxmlformats.org/officeDocument/2006/math" xmlns:v="urn:schemas-microsoft-com:vml" xmlns:wp14="http://schemas.microsoft.com/office/word/2010/wordprocessingDrawing" xmlns:wp="http://schemas.openxmlformats.org/drawingml/2006/wordprocessingDrawing" xmlns:w10="urn:schemas-microsoft-com:office:word" xmlns:w="http://schemas.openxmlformats.org/wordprocessingml/2006/main" xmlns:w14="http://schemas.microsoft.com/office/word/2010/wordml" xmlns:w15="http://schemas.microsoft.com/office/word/2012/wordml" xmlns:w16cex="http://schemas.microsoft.com/office/word/2018/wordml/cex" xmlns:w16cid="http://schemas.microsoft.com/office/word/2016/wordml/cid" xmlns:w16="http://schemas.microsoft.com/office/word/2018/wordml" xmlns:w16sdtdh="http://schemas.microsoft.com/office/word/2020/wordml/sdtdatahash" xmlns:w16se="http://schemas.microsoft.com/office/word/2015/wordml/symex" xmlns:wpg="http://schemas.microsoft.com/office/word/2010/wordprocessingGroup" xmlns:wpi="http://schemas.microsoft.com/office/word/2010/wordprocessingInk" xmlns:wne="http://schemas.microsoft.com/office/word/2006/wordml" xmlns:wps="http://schemas.microsoft.com/office/word/2010/wordprocessingShape" mc:Ignorable="w14 w15 w16se w16cid w16 w16cex w16sdtdh wp14">
+<w:numbering xmlns:wpc="http://schemas.microsoft.com/office/word/2010/wordprocessingCanvas" xmlns:cx="http://schemas.microsoft.com/office/drawing/2014/chartex" xmlns:cx1="http://schemas.microsoft.com/office/drawing/2015/9/8/chartex" xmlns:cx2="http://schemas.microsoft.com/office/drawing/2015/10/21/chartex" xmlns:cx3="http://schemas.microsoft.com/office/drawing/2016/5/9/chartex" xmlns:cx4="http://schemas.microsoft.com/office/drawing/2016/5/10/chartex" xmlns:cx5="http://schemas.microsoft.com/office/drawing/2016/5/11/chartex" xmlns:cx6="http://schemas.microsoft.com/office/drawing/2016/5/12/chartex" xmlns:cx7="http://schemas.microsoft.com/office/drawing/2016/5/13/chartex" xmlns:cx8="http://schemas.microsoft.com/office/drawing/2016/5/14/chartex" xmlns:mc="http://schemas.openxmlformats.org/markup-compatibility/2006" xmlns:aink="http://schemas.microsoft.com/office/drawing/2016/ink" xmlns:am3d="http://schemas.microsoft.com/office/drawing/2017/model3d" xmlns:o="urn:schemas-microsoft-com:office:office" xmlns:oel="http://schemas.microsoft.com/office/2019/extlst" xmlns:r="http://schemas.openxmlformats.org/officeDocument/2006/relationships" xmlns:m="http://schemas.openxmlformats.org/officeDocument/2006/math" xmlns:v="urn:schemas-microsoft-com:vml" xmlns:wp14="http://schemas.microsoft.com/office/word/2010/wordprocessingDrawing" xmlns:wp="http://schemas.openxmlformats.org/drawingml/2006/wordprocessingDrawing" xmlns:w10="urn:schemas-microsoft-com:office:word" xmlns:w="http://schemas.openxmlformats.org/wordprocessingml/2006/main" xmlns:w14="http://schemas.microsoft.com/office/word/2010/wordml" xmlns:w15="http://schemas.microsoft.com/office/word/2012/wordml" xmlns:w16cex="http://schemas.microsoft.com/office/word/2018/wordml/cex" xmlns:w16cid="http://schemas.microsoft.com/office/word/2016/wordml/cid" xmlns:w16="http://schemas.microsoft.com/office/word/2018/wordml" xmlns:w16du="http://schemas.microsoft.com/office/word/2023/wordml/word16du" xmlns:w16sdtdh="http://schemas.microsoft.com/office/word/2020/wordml/sdtdatahash" xmlns:w16sdtfl="http://schemas.microsoft.com/office/word/2024/wordml/sdtformatlock" xmlns:w16se="http://schemas.microsoft.com/office/word/2015/wordml/symex" xmlns:wpg="http://schemas.microsoft.com/office/word/2010/wordprocessingGroup" xmlns:wpi="http://schemas.microsoft.com/office/word/2010/wordprocessingInk" xmlns:wne="http://schemas.microsoft.com/office/word/2006/wordml" xmlns:wps="http://schemas.microsoft.com/office/word/2010/wordprocessingShape" mc:Ignorable="w14 w15 w16se w16cid w16 w16cex w16sdtdh w16sdtfl w16du wp14">
   <w:abstractNum w:abstractNumId="0" w15:restartNumberingAfterBreak="0">
     <w:nsid w:val="FFFFFFFE"/>
     <w:multiLevelType w:val="singleLevel"/>
@@ -289,7 +193,7 @@
       <w:lvlJc w:val="left"/>
     </w:lvl>
   </w:abstractNum>
-  <w:num w:numId="1">
+  <w:num w:numId="1" w16cid:durableId="1642006207">
     <w:abstractNumId w:val="0"/>
     <w:lvlOverride w:ilvl="0">
       <w:lvl w:ilvl="0">
@@ -307,7 +211,7 @@
 </file>
 
 <file path=word/styles.xml><?xml version="1.0" encoding="utf-8"?>
-<w:styles xmlns:mc="http://schemas.openxmlformats.org/markup-compatibility/2006" xmlns:r="http://schemas.openxmlformats.org/officeDocument/2006/relationships" xmlns:w="http://schemas.openxmlformats.org/wordprocessingml/2006/main" xmlns:w14="http://schemas.microsoft.com/office/word/2010/wordml" xmlns:w15="http://schemas.microsoft.com/office/word/2012/wordml" xmlns:w16cex="http://schemas.microsoft.com/office/word/2018/wordml/cex" xmlns:w16cid="http://schemas.microsoft.com/office/word/2016/wordml/cid" xmlns:w16="http://schemas.microsoft.com/office/word/2018/wordml" xmlns:w16sdtdh="http://schemas.microsoft.com/office/word/2020/wordml/sdtdatahash" xmlns:w16se="http://schemas.microsoft.com/office/word/2015/wordml/symex" mc:Ignorable="w14 w15 w16se w16cid w16 w16cex w16sdtdh">
+<w:styles xmlns:mc="http://schemas.openxmlformats.org/markup-compatibility/2006" xmlns:r="http://schemas.openxmlformats.org/officeDocument/2006/relationships" xmlns:w="http://schemas.openxmlformats.org/wordprocessingml/2006/main" xmlns:w14="http://schemas.microsoft.com/office/word/2010/wordml" xmlns:w15="http://schemas.microsoft.com/office/word/2012/wordml" xmlns:w16cex="http://schemas.microsoft.com/office/word/2018/wordml/cex" xmlns:w16cid="http://schemas.microsoft.com/office/word/2016/wordml/cid" xmlns:w16="http://schemas.microsoft.com/office/word/2018/wordml" xmlns:w16du="http://schemas.microsoft.com/office/word/2023/wordml/word16du" xmlns:w16sdtdh="http://schemas.microsoft.com/office/word/2020/wordml/sdtdatahash" xmlns:w16sdtfl="http://schemas.microsoft.com/office/word/2024/wordml/sdtformatlock" xmlns:w16se="http://schemas.microsoft.com/office/word/2015/wordml/symex" mc:Ignorable="w14 w15 w16se w16cid w16 w16cex w16sdtdh w16sdtfl w16du">
   <w:docDefaults>
     <w:rPrDefault>
       <w:rPr>

</xml_diff>